<commit_message>
Extracción imágenes para la memoria-Scripts separados de Arima Sarima y Prophet
</commit_message>
<xml_diff>
--- a/Versiones/14MBID_TFM_Jhon Fajardo Rodas_v2.docx
+++ b/Versiones/14MBID_TFM_Jhon Fajardo Rodas_v2.docx
@@ -276,21 +276,7 @@
               <w:rPr>
                 <w:color w:val="FFFFFF" w:themeColor="background1"/>
               </w:rPr>
-              <w:t xml:space="preserve">Director/a de TFM: Raúl </w:t>
-            </w:r>
-            <w:proofErr w:type="spellStart"/>
-            <w:r>
-              <w:rPr>
-                <w:color w:val="FFFFFF" w:themeColor="background1"/>
-              </w:rPr>
-              <w:t>Reyero</w:t>
-            </w:r>
-            <w:proofErr w:type="spellEnd"/>
-            <w:r>
-              <w:rPr>
-                <w:color w:val="FFFFFF" w:themeColor="background1"/>
-              </w:rPr>
-              <w:t xml:space="preserve"> Díez</w:t>
+              <w:t>Director/a de TFM: Raúl Reyero Díez</w:t>
             </w:r>
           </w:p>
         </w:tc>
@@ -2891,59 +2877,29 @@
         <w:rPr>
           <w:strike/>
         </w:rPr>
-        <w:t xml:space="preserve">En mi opinión el modelo </w:t>
-      </w:r>
-      <w:proofErr w:type="spellStart"/>
+        <w:t>En mi opinión el modelo xxxxxx es muy bueno...</w:t>
+      </w:r>
+      <w:r>
+        <w:t>” cambiar a “A la vista de los datos analizados o fuentes consultadas el modelo está obteniendo buenos resultados…”. Está permitido dar tu opinión siempre que lo precise y esté argumentada.</w:t>
+      </w:r>
+    </w:p>
+    <w:p>
+      <w:r>
+        <w:t>La claridad en la redacción del texto para la compresión del mismo es fundamental. Trata descomponer oraciones excesivamente compuestas en simples. Evita en la medida de lo posible oraciones subordinadas.</w:t>
+      </w:r>
+    </w:p>
+    <w:p>
+      <w:r>
+        <w:t>Evita usar estructuras generales o estereotipos del tipo “</w:t>
+      </w:r>
       <w:r>
         <w:rPr>
           <w:strike/>
         </w:rPr>
-        <w:t>xxxxxx</w:t>
-      </w:r>
-      <w:proofErr w:type="spellEnd"/>
-      <w:r>
-        <w:rPr>
-          <w:strike/>
-        </w:rPr>
-        <w:t xml:space="preserve"> es muy bueno...</w:t>
-      </w:r>
-      <w:r>
-        <w:t>” cambiar a “A la vista de los datos analizados o fuentes consultadas el modelo está obteniendo buenos resultados…”. Está permitido dar tu opinión siempre que lo precise y esté argumentada.</w:t>
-      </w:r>
-    </w:p>
-    <w:p>
-      <w:r>
-        <w:t xml:space="preserve">La claridad en la redacción del texto para la compresión </w:t>
-      </w:r>
-      <w:proofErr w:type="gramStart"/>
-      <w:r>
-        <w:t>del mismo</w:t>
-      </w:r>
-      <w:proofErr w:type="gramEnd"/>
-      <w:r>
-        <w:t xml:space="preserve"> es fundamental. Trata descomponer oraciones excesivamente compuestas en simples. Evita en la medida de lo posible oraciones subordinadas.</w:t>
-      </w:r>
-    </w:p>
-    <w:p>
-      <w:r>
-        <w:t>Evita usar estructuras generales o estereotipos del tipo “</w:t>
-      </w:r>
-      <w:r>
-        <w:rPr>
-          <w:strike/>
-        </w:rPr>
         <w:t>Como afirman numerosos expertos…</w:t>
       </w:r>
       <w:r>
-        <w:t>” y sustitúyelos por “</w:t>
-      </w:r>
-      <w:proofErr w:type="gramStart"/>
-      <w:r>
-        <w:t>De acuerdo a</w:t>
-      </w:r>
-      <w:proofErr w:type="gramEnd"/>
-      <w:r>
-        <w:t xml:space="preserve"> los datos o información obtenidos …”</w:t>
+        <w:t>” y sustitúyelos por “De acuerdo a los datos o información obtenidos …”</w:t>
       </w:r>
     </w:p>
     <w:p>
@@ -2958,20 +2914,7 @@
     </w:p>
     <w:p>
       <w:r>
-        <w:t xml:space="preserve">Se recomienda incluir una versión en </w:t>
-      </w:r>
-      <w:proofErr w:type="gramStart"/>
-      <w:r>
-        <w:t>inglés(</w:t>
-      </w:r>
-      <w:proofErr w:type="spellStart"/>
-      <w:proofErr w:type="gramEnd"/>
-      <w:r>
-        <w:t>Abstract</w:t>
-      </w:r>
-      <w:proofErr w:type="spellEnd"/>
-      <w:r>
-        <w:t>) al final del resumen</w:t>
+        <w:t>Se recomienda incluir una versión en inglés(Abstract) al final del resumen</w:t>
       </w:r>
       <w:r>
         <w:t>.</w:t>
@@ -2994,7 +2937,6 @@
       <w:r>
         <w:t xml:space="preserve"> Entre 4 y 8 palabras clave (</w:t>
       </w:r>
-      <w:proofErr w:type="spellStart"/>
       <w:r>
         <w:rPr>
           <w:i/>
@@ -3002,7 +2944,6 @@
         </w:rPr>
         <w:t>keywords</w:t>
       </w:r>
-      <w:proofErr w:type="spellEnd"/>
       <w:r>
         <w:t>).</w:t>
       </w:r>
@@ -3670,7 +3611,6 @@
         </w:rPr>
         <w:t xml:space="preserve">un </w:t>
       </w:r>
-      <w:proofErr w:type="spellStart"/>
       <w:r>
         <w:rPr>
           <w:i/>
@@ -3687,7 +3627,6 @@
         </w:rPr>
         <w:t>ashboard</w:t>
       </w:r>
-      <w:proofErr w:type="spellEnd"/>
       <w:r>
         <w:rPr>
           <w:lang w:eastAsia="es-ES"/>
@@ -3767,115 +3706,7 @@
           <w:iCs/>
           <w:lang w:eastAsia="es-ES"/>
         </w:rPr>
-        <w:t>(</w:t>
-      </w:r>
-      <w:proofErr w:type="spellStart"/>
-      <w:r>
-        <w:rPr>
-          <w:i/>
-          <w:iCs/>
-          <w:lang w:eastAsia="es-ES"/>
-        </w:rPr>
-        <w:t>Earnings</w:t>
-      </w:r>
-      <w:proofErr w:type="spellEnd"/>
-      <w:r>
-        <w:rPr>
-          <w:i/>
-          <w:iCs/>
-          <w:lang w:eastAsia="es-ES"/>
-        </w:rPr>
-        <w:t xml:space="preserve"> </w:t>
-      </w:r>
-      <w:proofErr w:type="spellStart"/>
-      <w:r>
-        <w:rPr>
-          <w:i/>
-          <w:iCs/>
-          <w:lang w:eastAsia="es-ES"/>
-        </w:rPr>
-        <w:t>Before</w:t>
-      </w:r>
-      <w:proofErr w:type="spellEnd"/>
-      <w:r>
-        <w:rPr>
-          <w:i/>
-          <w:iCs/>
-          <w:lang w:eastAsia="es-ES"/>
-        </w:rPr>
-        <w:t xml:space="preserve"> </w:t>
-      </w:r>
-      <w:proofErr w:type="spellStart"/>
-      <w:r>
-        <w:rPr>
-          <w:i/>
-          <w:iCs/>
-          <w:lang w:eastAsia="es-ES"/>
-        </w:rPr>
-        <w:t>Interest</w:t>
-      </w:r>
-      <w:proofErr w:type="spellEnd"/>
-      <w:r>
-        <w:rPr>
-          <w:i/>
-          <w:iCs/>
-          <w:lang w:eastAsia="es-ES"/>
-        </w:rPr>
-        <w:t xml:space="preserve">, </w:t>
-      </w:r>
-      <w:proofErr w:type="spellStart"/>
-      <w:r>
-        <w:rPr>
-          <w:i/>
-          <w:iCs/>
-          <w:lang w:eastAsia="es-ES"/>
-        </w:rPr>
-        <w:t>Taxes</w:t>
-      </w:r>
-      <w:proofErr w:type="spellEnd"/>
-      <w:r>
-        <w:rPr>
-          <w:i/>
-          <w:iCs/>
-          <w:lang w:eastAsia="es-ES"/>
-        </w:rPr>
-        <w:t xml:space="preserve">, </w:t>
-      </w:r>
-      <w:proofErr w:type="spellStart"/>
-      <w:r>
-        <w:rPr>
-          <w:i/>
-          <w:iCs/>
-          <w:lang w:eastAsia="es-ES"/>
-        </w:rPr>
-        <w:t>Depreciation</w:t>
-      </w:r>
-      <w:proofErr w:type="spellEnd"/>
-      <w:r>
-        <w:rPr>
-          <w:i/>
-          <w:iCs/>
-          <w:lang w:eastAsia="es-ES"/>
-        </w:rPr>
-        <w:t xml:space="preserve"> and </w:t>
-      </w:r>
-      <w:proofErr w:type="spellStart"/>
-      <w:r>
-        <w:rPr>
-          <w:i/>
-          <w:iCs/>
-          <w:lang w:eastAsia="es-ES"/>
-        </w:rPr>
-        <w:t>Amortization</w:t>
-      </w:r>
-      <w:proofErr w:type="spellEnd"/>
-      <w:r>
-        <w:rPr>
-          <w:i/>
-          <w:iCs/>
-          <w:lang w:eastAsia="es-ES"/>
-        </w:rPr>
-        <w:t>)</w:t>
+        <w:t>(Earnings Before Interest, Taxes, Depreciation and Amortization)</w:t>
       </w:r>
       <w:r>
         <w:rPr>
@@ -4199,19 +4030,11 @@
         </w:rPr>
       </w:pPr>
       <w:bookmarkStart w:id="9" w:name="_Toc209466161"/>
-      <w:proofErr w:type="spellStart"/>
-      <w:r>
-        <w:rPr>
-          <w:lang w:val="en-US"/>
-        </w:rPr>
-        <w:t>Ilustración</w:t>
-      </w:r>
-      <w:proofErr w:type="spellEnd"/>
-      <w:r>
-        <w:rPr>
-          <w:lang w:val="en-US"/>
-        </w:rPr>
-        <w:t xml:space="preserve"> </w:t>
+      <w:r>
+        <w:rPr>
+          <w:lang w:val="en-US"/>
+        </w:rPr>
+        <w:t xml:space="preserve">Ilustración </w:t>
       </w:r>
       <w:r>
         <w:fldChar w:fldCharType="begin"/>
@@ -4332,28 +4155,10 @@
       <w:r>
         <w:t xml:space="preserve">: </w:t>
       </w:r>
-      <w:proofErr w:type="spellStart"/>
-      <w:r>
-        <w:t>Proposed</w:t>
-      </w:r>
-      <w:proofErr w:type="spellEnd"/>
-      <w:r>
-        <w:t xml:space="preserve"> causal prescriptive </w:t>
-      </w:r>
-      <w:proofErr w:type="spellStart"/>
-      <w:r>
-        <w:t>analytics</w:t>
-      </w:r>
-      <w:proofErr w:type="spellEnd"/>
-      <w:r>
-        <w:t xml:space="preserve"> </w:t>
-      </w:r>
-      <w:proofErr w:type="spellStart"/>
-      <w:r>
-        <w:t>framework</w:t>
+      <w:r>
+        <w:t>Proposed causal prescriptive analytics framework</w:t>
       </w:r>
       <w:bookmarkEnd w:id="11"/>
-      <w:proofErr w:type="spellEnd"/>
     </w:p>
     <w:p>
       <w:pPr>
@@ -4416,19 +4221,11 @@
         </w:rPr>
       </w:pPr>
       <w:bookmarkStart w:id="12" w:name="_Toc209466163"/>
-      <w:proofErr w:type="spellStart"/>
-      <w:r>
-        <w:rPr>
-          <w:lang w:val="en-US"/>
-        </w:rPr>
-        <w:t>Ilustración</w:t>
-      </w:r>
-      <w:proofErr w:type="spellEnd"/>
-      <w:r>
-        <w:rPr>
-          <w:lang w:val="en-US"/>
-        </w:rPr>
-        <w:t xml:space="preserve"> </w:t>
+      <w:r>
+        <w:rPr>
+          <w:lang w:val="en-US"/>
+        </w:rPr>
+        <w:t xml:space="preserve">Ilustración </w:t>
       </w:r>
       <w:r>
         <w:fldChar w:fldCharType="begin"/>
@@ -4557,23 +4354,22 @@
           <w:lang w:eastAsia="es-ES"/>
         </w:rPr>
         <w:lastRenderedPageBreak/>
-        <w:t xml:space="preserve">El marco teórico es el conocimiento mínimo que resulta indispensable y necesario para poder comprender el problema y las características </w:t>
-      </w:r>
-      <w:proofErr w:type="gramStart"/>
-      <w:r>
+        <w:t xml:space="preserve">El marco teórico es el conocimiento mínimo que resulta indispensable y necesario para poder comprender el problema y las características del mismo.  </w:t>
+      </w:r>
+    </w:p>
+    <w:p>
+      <w:pPr>
         <w:rPr>
           <w:color w:val="FF0000"/>
           <w:lang w:eastAsia="es-ES"/>
         </w:rPr>
-        <w:t>del mismo</w:t>
-      </w:r>
-      <w:proofErr w:type="gramEnd"/>
+      </w:pPr>
       <w:r>
         <w:rPr>
           <w:color w:val="FF0000"/>
           <w:lang w:eastAsia="es-ES"/>
         </w:rPr>
-        <w:t xml:space="preserve">.  </w:t>
+        <w:t xml:space="preserve">No es necesario mantener el título “Estado del Arte”. Se puede sustituir por un titulo relacionado con las bases teóricas del proyecto. </w:t>
       </w:r>
     </w:p>
     <w:p>
@@ -4588,93 +4384,30 @@
           <w:color w:val="FF0000"/>
           <w:lang w:eastAsia="es-ES"/>
         </w:rPr>
-        <w:t xml:space="preserve">No es necesario mantener el título “Estado del Arte”. Se puede sustituir por un </w:t>
-      </w:r>
-      <w:proofErr w:type="spellStart"/>
-      <w:r>
+        <w:t>Añadir todas las secciones que sean necesarias para presentar una estructura coherente.</w:t>
+      </w:r>
+    </w:p>
+    <w:p>
+      <w:pPr>
         <w:rPr>
           <w:color w:val="FF0000"/>
           <w:lang w:eastAsia="es-ES"/>
         </w:rPr>
-        <w:t>titulo</w:t>
-      </w:r>
-      <w:proofErr w:type="spellEnd"/>
-      <w:r>
+      </w:pPr>
+    </w:p>
+    <w:p>
+      <w:pPr>
         <w:rPr>
           <w:color w:val="FF0000"/>
           <w:lang w:eastAsia="es-ES"/>
         </w:rPr>
-        <w:t xml:space="preserve"> relacionado con las bases teóricas del proyecto. </w:t>
-      </w:r>
-    </w:p>
-    <w:p>
-      <w:pPr>
+      </w:pPr>
+      <w:r>
         <w:rPr>
           <w:color w:val="FF0000"/>
           <w:lang w:eastAsia="es-ES"/>
         </w:rPr>
-      </w:pPr>
-      <w:r>
-        <w:rPr>
-          <w:color w:val="FF0000"/>
-          <w:lang w:eastAsia="es-ES"/>
-        </w:rPr>
-        <w:t>Añadir todas las secciones que sean necesarias para presentar una estructura coherente.</w:t>
-      </w:r>
-    </w:p>
-    <w:p>
-      <w:pPr>
-        <w:rPr>
-          <w:color w:val="FF0000"/>
-          <w:lang w:eastAsia="es-ES"/>
-        </w:rPr>
-      </w:pPr>
-    </w:p>
-    <w:p>
-      <w:pPr>
-        <w:rPr>
-          <w:color w:val="FF0000"/>
-          <w:lang w:eastAsia="es-ES"/>
-        </w:rPr>
-      </w:pPr>
-      <w:r>
-        <w:rPr>
-          <w:color w:val="FF0000"/>
-          <w:lang w:eastAsia="es-ES"/>
-        </w:rPr>
-        <w:t xml:space="preserve">Las imágenes deben estar referidas en el texto para que cualquier descripción acompañada de una figura pueda entenderse en el contexto. Ejemplo: Se habilita un servidor con </w:t>
-      </w:r>
-      <w:proofErr w:type="spellStart"/>
-      <w:r>
-        <w:rPr>
-          <w:color w:val="FF0000"/>
-          <w:lang w:eastAsia="es-ES"/>
-        </w:rPr>
-        <w:t>Jupyter</w:t>
-      </w:r>
-      <w:proofErr w:type="spellEnd"/>
-      <w:r>
-        <w:rPr>
-          <w:color w:val="FF0000"/>
-          <w:lang w:eastAsia="es-ES"/>
-        </w:rPr>
-        <w:t xml:space="preserve"> como se puede ver en la Figura 1, en el cual se puede disponer de diferentes </w:t>
-      </w:r>
-      <w:proofErr w:type="spellStart"/>
-      <w:r>
-        <w:rPr>
-          <w:color w:val="FF0000"/>
-          <w:lang w:eastAsia="es-ES"/>
-        </w:rPr>
-        <w:t>kernels</w:t>
-      </w:r>
-      <w:proofErr w:type="spellEnd"/>
-      <w:r>
-        <w:rPr>
-          <w:color w:val="FF0000"/>
-          <w:lang w:eastAsia="es-ES"/>
-        </w:rPr>
-        <w:t xml:space="preserve"> de programación (Python, R, Julia…).</w:t>
+        <w:t>Las imágenes deben estar referidas en el texto para que cualquier descripción acompañada de una figura pueda entenderse en el contexto. Ejemplo: Se habilita un servidor con Jupyter como se puede ver en la Figura 1, en el cual se puede disponer de diferentes kernels de programación (Python, R, Julia…).</w:t>
       </w:r>
     </w:p>
     <w:p>
@@ -4778,23 +4511,24 @@
         <w:rPr>
           <w:color w:val="FF0000"/>
         </w:rPr>
-        <w:t xml:space="preserve">. Arquitectura </w:t>
-      </w:r>
-      <w:proofErr w:type="spellStart"/>
-      <w:r>
+        <w:t>. Arquitectura Jupyter Cliente - Servidor. Fuente: https://www.paradigmadigital.com/dev/jupyter-data-science-aplicada/</w:t>
+      </w:r>
+      <w:bookmarkEnd w:id="17"/>
+    </w:p>
+    <w:p>
+      <w:pPr>
         <w:rPr>
           <w:color w:val="FF0000"/>
-        </w:rPr>
-        <w:t>Jupyter</w:t>
-      </w:r>
-      <w:proofErr w:type="spellEnd"/>
+          <w:lang w:eastAsia="es-ES"/>
+        </w:rPr>
+      </w:pPr>
       <w:r>
         <w:rPr>
           <w:color w:val="FF0000"/>
-        </w:rPr>
-        <w:t xml:space="preserve"> Cliente - Servidor. Fuente: https://www.paradigmadigital.com/dev/jupyter-data-science-aplicada/</w:t>
-      </w:r>
-      <w:bookmarkEnd w:id="17"/>
+          <w:lang w:eastAsia="es-ES"/>
+        </w:rPr>
+        <w:t>Utilizar el estilo “Descripción” para insertar las figuras.</w:t>
+      </w:r>
     </w:p>
     <w:p>
       <w:pPr>
@@ -4808,38 +4542,7 @@
           <w:color w:val="FF0000"/>
           <w:lang w:eastAsia="es-ES"/>
         </w:rPr>
-        <w:t>Utilizar el estilo “Descripción” para insertar las figuras.</w:t>
-      </w:r>
-    </w:p>
-    <w:p>
-      <w:pPr>
-        <w:rPr>
-          <w:color w:val="FF0000"/>
-          <w:lang w:eastAsia="es-ES"/>
-        </w:rPr>
-      </w:pPr>
-      <w:r>
-        <w:rPr>
-          <w:color w:val="FF0000"/>
-          <w:lang w:eastAsia="es-ES"/>
-        </w:rPr>
-        <w:t xml:space="preserve">Está permitido el uso de </w:t>
-      </w:r>
-      <w:proofErr w:type="spellStart"/>
-      <w:r>
-        <w:rPr>
-          <w:color w:val="FF0000"/>
-          <w:lang w:eastAsia="es-ES"/>
-        </w:rPr>
-        <w:t>viñetado</w:t>
-      </w:r>
-      <w:proofErr w:type="spellEnd"/>
-      <w:r>
-        <w:rPr>
-          <w:color w:val="FF0000"/>
-          <w:lang w:eastAsia="es-ES"/>
-        </w:rPr>
-        <w:t>:</w:t>
+        <w:t>Está permitido el uso de viñetado:</w:t>
       </w:r>
     </w:p>
     <w:p>
@@ -4936,21 +4639,12 @@
           <w:lang w:eastAsia="es-ES"/>
         </w:rPr>
       </w:pPr>
-      <w:proofErr w:type="spellStart"/>
       <w:r>
         <w:rPr>
           <w:color w:val="FF0000"/>
           <w:lang w:eastAsia="es-ES"/>
         </w:rPr>
-        <w:t>Item</w:t>
-      </w:r>
-      <w:proofErr w:type="spellEnd"/>
-      <w:r>
-        <w:rPr>
-          <w:color w:val="FF0000"/>
-          <w:lang w:eastAsia="es-ES"/>
-        </w:rPr>
-        <w:t xml:space="preserve"> 1</w:t>
+        <w:t>Item 1</w:t>
       </w:r>
     </w:p>
     <w:p>
@@ -4965,21 +4659,12 @@
           <w:lang w:eastAsia="es-ES"/>
         </w:rPr>
       </w:pPr>
-      <w:proofErr w:type="spellStart"/>
       <w:r>
         <w:rPr>
           <w:color w:val="FF0000"/>
           <w:lang w:eastAsia="es-ES"/>
         </w:rPr>
-        <w:t>Item</w:t>
-      </w:r>
-      <w:proofErr w:type="spellEnd"/>
-      <w:r>
-        <w:rPr>
-          <w:color w:val="FF0000"/>
-          <w:lang w:eastAsia="es-ES"/>
-        </w:rPr>
-        <w:t xml:space="preserve"> 2</w:t>
+        <w:t>Item 2</w:t>
       </w:r>
     </w:p>
     <w:p>
@@ -5131,23 +4816,7 @@
         <w:t>: Fichero de solicitud de altas del cliente</w:t>
       </w:r>
       <w:r>
-        <w:t xml:space="preserve"> y lanzamiento de ampliaciones a diseño y construcción cumpliendo los SLA (</w:t>
-      </w:r>
-      <w:proofErr w:type="spellStart"/>
-      <w:r>
-        <w:t>Service</w:t>
-      </w:r>
-      <w:proofErr w:type="spellEnd"/>
-      <w:r>
-        <w:t xml:space="preserve"> </w:t>
-      </w:r>
-      <w:proofErr w:type="spellStart"/>
-      <w:r>
-        <w:t>Level</w:t>
-      </w:r>
-      <w:proofErr w:type="spellEnd"/>
-      <w:r>
-        <w:t>) del cliente y criterios de calidad</w:t>
+        <w:t xml:space="preserve"> y lanzamiento de ampliaciones a diseño y construcción cumpliendo los SLA (Service Level) del cliente y criterios de calidad</w:t>
       </w:r>
       <w:r>
         <w:t>. Es el fichero que nos va a aportar las solicitudes de alta de distintos clientes y las ampliaciones necesarias para planificar los trabajos</w:t>
@@ -5366,31 +5035,22 @@
           <w:i/>
           <w:iCs/>
         </w:rPr>
-        <w:t xml:space="preserve">2025.05 Objetivos TELECO </w:t>
-      </w:r>
-      <w:proofErr w:type="spellStart"/>
+        <w:t>2025.05 Objetivos TELECO INGENIERIA</w:t>
+      </w:r>
       <w:r>
         <w:rPr>
           <w:i/>
           <w:iCs/>
         </w:rPr>
-        <w:t>INGENIERIA</w:t>
+        <w:t>.</w:t>
       </w:r>
       <w:r>
         <w:rPr>
           <w:i/>
           <w:iCs/>
         </w:rPr>
-        <w:t>.</w:t>
-      </w:r>
-      <w:r>
-        <w:rPr>
-          <w:i/>
-          <w:iCs/>
-        </w:rPr>
         <w:t>rev</w:t>
       </w:r>
-      <w:proofErr w:type="spellEnd"/>
       <w:r>
         <w:t xml:space="preserve">: </w:t>
       </w:r>
@@ -5495,7 +5155,6 @@
       <w:r>
         <w:t xml:space="preserve">laboración del </w:t>
       </w:r>
-      <w:proofErr w:type="spellStart"/>
       <w:r>
         <w:rPr>
           <w:i/>
@@ -5503,7 +5162,6 @@
         </w:rPr>
         <w:t>Dashboard</w:t>
       </w:r>
-      <w:proofErr w:type="spellEnd"/>
       <w:r>
         <w:t>.</w:t>
       </w:r>
@@ -5638,6 +5296,57 @@
       </w:r>
       <w:bookmarkEnd w:id="24"/>
     </w:p>
+    <w:p>
+      <w:pPr>
+        <w:rPr>
+          <w:lang w:eastAsia="es-ES"/>
+        </w:rPr>
+      </w:pPr>
+      <w:r>
+        <w:rPr>
+          <w:lang w:eastAsia="es-ES"/>
+        </w:rPr>
+        <w:t>Dentro de la organización cada proyecto tiene un objetivo de margen durante el año en curso. En el caso particular del proyecto de “Ampliaciones FTTH” la variación del volumen de entrada de solicitudes genera cierta incertidumbre a la hora de dimensionar los equipos para poder cumplir con el objetivo del margen y cumplir con el trabajo, por eso será necesario una visión analítica y estimar con la ayuda de las técnicas de análisis de datos, un volumen de trabajo hasta final de año y comienzo del año 2026 que ayudará a la organización a la preparación de los objetivos para ese año.</w:t>
+      </w:r>
+    </w:p>
+    <w:p>
+      <w:pPr>
+        <w:rPr>
+          <w:lang w:eastAsia="es-ES"/>
+        </w:rPr>
+      </w:pPr>
+      <w:r>
+        <w:rPr>
+          <w:lang w:eastAsia="es-ES"/>
+        </w:rPr>
+        <w:lastRenderedPageBreak/>
+        <w:t xml:space="preserve">Queremos mediante el análisis de datos, poder tomar la mejor decisión posible para el dimensionamiento del departamento de diseño de ampliaciones </w:t>
+      </w:r>
+      <w:r>
+        <w:rPr>
+          <w:lang w:eastAsia="es-ES"/>
+        </w:rPr>
+        <w:t>FTTH</w:t>
+      </w:r>
+      <w:r>
+        <w:rPr>
+          <w:lang w:eastAsia="es-ES"/>
+        </w:rPr>
+        <w:t xml:space="preserve"> para la segunda </w:t>
+      </w:r>
+      <w:r>
+        <w:rPr>
+          <w:lang w:eastAsia="es-ES"/>
+        </w:rPr>
+        <w:t>mitad</w:t>
+      </w:r>
+      <w:r>
+        <w:rPr>
+          <w:lang w:eastAsia="es-ES"/>
+        </w:rPr>
+        <w:t xml:space="preserve"> del año 2025 y el primer semestre del año 2026.</w:t>
+      </w:r>
+    </w:p>
     <w:p/>
     <w:p>
       <w:pPr>
@@ -5653,6 +5362,1592 @@
       </w:r>
       <w:bookmarkEnd w:id="25"/>
     </w:p>
+    <w:p>
+      <w:r>
+        <w:t>Para el desarrollo del proyecto se ha marcado un procedimiento por fases, la consecución de cada fase nos llevará a la siguiente fase.</w:t>
+      </w:r>
+    </w:p>
+    <w:p>
+      <w:pPr>
+        <w:rPr>
+          <w:b/>
+          <w:bCs/>
+        </w:rPr>
+      </w:pPr>
+      <w:r>
+        <w:rPr>
+          <w:b/>
+          <w:bCs/>
+        </w:rPr>
+        <w:t>Obtención, preparación y preprocesamiento de los datos.</w:t>
+      </w:r>
+    </w:p>
+    <w:p>
+      <w:r>
+        <w:t xml:space="preserve">La primera fase es la de la obtención y preparación de los datos para el trabajo de análisis y predicción, para ello en nuestro caso dispondremos de un repositorio que se irá actualizando en un </w:t>
+      </w:r>
+      <w:r>
+        <w:t>G</w:t>
+      </w:r>
+      <w:r>
+        <w:t>ithub tanto para los ficheros originales de donde se irá extrayendo la información como para los distintos ficheros que se generen y sean necesarios para el análisis.</w:t>
+      </w:r>
+    </w:p>
+    <w:p>
+      <w:r>
+        <w:t>Se realizará un preprocesamiento de los datos para dejarlo preparados para el estudio de los distintos modelos de la predicción como para los distintos estudios de costes y facturación. En este repositorio se dejarán también los ficheros preparados para la maquetación del dashboard.</w:t>
+      </w:r>
+    </w:p>
+    <w:p>
+      <w:r>
+        <w:t xml:space="preserve">Para aplicaciones futuras de este trabajo, será interesante y dentro de la literatura de este trabajo de fin de grado se especifica, un modelo de análisis que la inyección de datos </w:t>
+      </w:r>
+      <w:r>
+        <w:t xml:space="preserve">en streaming </w:t>
+      </w:r>
+      <w:r>
+        <w:t>para la actualización de los distintos modelos de predicción o el reporte visual sea actualizada en tiempo real.</w:t>
+      </w:r>
+    </w:p>
+    <w:p>
+      <w:pPr>
+        <w:rPr>
+          <w:b/>
+          <w:bCs/>
+        </w:rPr>
+      </w:pPr>
+      <w:r>
+        <w:rPr>
+          <w:b/>
+          <w:bCs/>
+        </w:rPr>
+        <w:t>Estudio y comparación de los distintos modelos de predicción.</w:t>
+      </w:r>
+    </w:p>
+    <w:p>
+      <w:pPr>
+        <w:spacing w:after="0" w:line="240" w:lineRule="auto"/>
+        <w:jc w:val="left"/>
+      </w:pPr>
+      <w:r>
+        <w:t xml:space="preserve">Para la predicción del volumen de trabajo en los slots de tiempo marcados, se hará un estudio de los distintos modelos de predicción tanto de series temporales por la tipología de datos que queremos predecir basados en un registro histórico temporal, como modelos de machine learning donde se puede tomar en cuenta la influencia de más de una variable, una serie temporal multivariante. </w:t>
+      </w:r>
+    </w:p>
+    <w:p>
+      <w:pPr>
+        <w:spacing w:after="0" w:line="240" w:lineRule="auto"/>
+        <w:jc w:val="left"/>
+      </w:pPr>
+      <w:r>
+        <w:t>Se plantea el estudio de los siguientes modelos:</w:t>
+      </w:r>
+    </w:p>
+    <w:p>
+      <w:pPr>
+        <w:pStyle w:val="Prrafodelista"/>
+        <w:numPr>
+          <w:ilvl w:val="0"/>
+          <w:numId w:val="9"/>
+        </w:numPr>
+        <w:spacing w:after="0" w:line="240" w:lineRule="auto"/>
+        <w:jc w:val="left"/>
+      </w:pPr>
+      <w:r>
+        <w:t>ARIMA (p,d,q).</w:t>
+      </w:r>
+    </w:p>
+    <w:p>
+      <w:pPr>
+        <w:pStyle w:val="Prrafodelista"/>
+        <w:numPr>
+          <w:ilvl w:val="0"/>
+          <w:numId w:val="9"/>
+        </w:numPr>
+        <w:spacing w:after="0" w:line="240" w:lineRule="auto"/>
+        <w:jc w:val="left"/>
+      </w:pPr>
+      <w:r>
+        <w:t>SARIMA (p,d,q)(P,D,Q).</w:t>
+      </w:r>
+    </w:p>
+    <w:p>
+      <w:pPr>
+        <w:pStyle w:val="Prrafodelista"/>
+        <w:numPr>
+          <w:ilvl w:val="0"/>
+          <w:numId w:val="9"/>
+        </w:numPr>
+        <w:spacing w:after="0" w:line="240" w:lineRule="auto"/>
+        <w:jc w:val="left"/>
+      </w:pPr>
+      <w:r>
+        <w:t>Prophet.</w:t>
+      </w:r>
+    </w:p>
+    <w:p>
+      <w:pPr>
+        <w:pStyle w:val="Prrafodelista"/>
+        <w:numPr>
+          <w:ilvl w:val="0"/>
+          <w:numId w:val="9"/>
+        </w:numPr>
+        <w:spacing w:after="0" w:line="240" w:lineRule="auto"/>
+        <w:jc w:val="left"/>
+      </w:pPr>
+      <w:r>
+        <w:t>Randon Forest.</w:t>
+      </w:r>
+    </w:p>
+    <w:p>
+      <w:pPr>
+        <w:pStyle w:val="Prrafodelista"/>
+        <w:numPr>
+          <w:ilvl w:val="0"/>
+          <w:numId w:val="9"/>
+        </w:numPr>
+        <w:spacing w:after="0" w:line="240" w:lineRule="auto"/>
+        <w:jc w:val="left"/>
+      </w:pPr>
+      <w:r>
+        <w:t>LGB Gradient Boosting.</w:t>
+      </w:r>
+    </w:p>
+    <w:p>
+      <w:pPr>
+        <w:pStyle w:val="Prrafodelista"/>
+        <w:spacing w:after="0" w:line="240" w:lineRule="auto"/>
+        <w:jc w:val="left"/>
+      </w:pPr>
+    </w:p>
+    <w:p>
+      <w:pPr>
+        <w:spacing w:after="0" w:line="240" w:lineRule="auto"/>
+        <w:jc w:val="left"/>
+      </w:pPr>
+      <w:r>
+        <w:t>Se evaluarán las distintas métricas de cada modelo para tomar la decisión con cual se hará el análisis y obtendremos el dato del volumen de solicitudes de ampliaciones en el segundo semestre del 2025 y el primer semestre del año 2026.</w:t>
+      </w:r>
+    </w:p>
+    <w:p>
+      <w:pPr>
+        <w:spacing w:after="0" w:line="240" w:lineRule="auto"/>
+        <w:jc w:val="left"/>
+      </w:pPr>
+    </w:p>
+    <w:p>
+      <w:pPr>
+        <w:spacing w:after="0" w:line="240" w:lineRule="auto"/>
+        <w:jc w:val="left"/>
+      </w:pPr>
+      <w:r>
+        <w:t xml:space="preserve">Empezaremos por los modelos más básicos de series temporales ARIMA (p,d,q) y SARIMA (p,d,q)(P,D,Q), para ello antes de plantear los modelos se realiza la </w:t>
+      </w:r>
+      <w:r>
+        <w:lastRenderedPageBreak/>
+        <w:t>descomposición de las series temporales y analizar sus componentes: Tendencia, Estacionariedad y Residuos. Evaluaremos los modelos con los valores de AIC y BIC para ver cuál es el mejor modelo que ajusta estos valores, para ello antes obtendremos los valores de los parámetros que den el mejor AIC y BIC.</w:t>
+      </w:r>
+    </w:p>
+    <w:p>
+      <w:pPr>
+        <w:spacing w:after="0" w:line="240" w:lineRule="auto"/>
+        <w:jc w:val="left"/>
+      </w:pPr>
+    </w:p>
+    <w:p>
+      <w:pPr>
+        <w:spacing w:after="0" w:line="240" w:lineRule="auto"/>
+        <w:jc w:val="left"/>
+      </w:pPr>
+      <w:r>
+        <w:t>Se ha realizado la descomposición de la serie temporal y podemos observar tendencia en la serie: --- imagen de la serie descompuesta ---</w:t>
+      </w:r>
+    </w:p>
+    <w:p>
+      <w:pPr>
+        <w:spacing w:after="0" w:line="240" w:lineRule="auto"/>
+        <w:jc w:val="left"/>
+      </w:pPr>
+    </w:p>
+    <w:p>
+      <w:pPr>
+        <w:spacing w:after="0" w:line="240" w:lineRule="auto"/>
+        <w:jc w:val="left"/>
+      </w:pPr>
+      <w:r>
+        <w:t>Dividimos la serie en conjunto de entrenamiento y test</w:t>
+      </w:r>
+      <w:r>
+        <w:t>:</w:t>
+      </w:r>
+    </w:p>
+    <w:p>
+      <w:pPr>
+        <w:spacing w:after="0" w:line="240" w:lineRule="auto"/>
+        <w:jc w:val="left"/>
+      </w:pPr>
+      <w:r>
+        <w:t>Explicación de la división.</w:t>
+      </w:r>
+    </w:p>
+    <w:p>
+      <w:pPr>
+        <w:spacing w:after="0" w:line="240" w:lineRule="auto"/>
+        <w:jc w:val="left"/>
+      </w:pPr>
+    </w:p>
+    <w:p>
+      <w:pPr>
+        <w:spacing w:after="0" w:line="240" w:lineRule="auto"/>
+        <w:jc w:val="left"/>
+      </w:pPr>
+      <w:r>
+        <w:t>Realizamos la prueba de estacionariedad al detectar tendencia en nuestro resultado:</w:t>
+      </w:r>
+    </w:p>
+    <w:p>
+      <w:pPr>
+        <w:spacing w:after="0" w:line="240" w:lineRule="auto"/>
+        <w:jc w:val="left"/>
+      </w:pPr>
+      <w:r>
+        <w:t>Si el p-value es menor de 0.05 la serie es estacionaria:</w:t>
+      </w:r>
+    </w:p>
+    <w:p>
+      <w:pPr>
+        <w:spacing w:after="0" w:line="240" w:lineRule="auto"/>
+        <w:jc w:val="left"/>
+      </w:pPr>
+    </w:p>
+    <w:p>
+      <w:pPr>
+        <w:spacing w:after="0" w:line="240" w:lineRule="auto"/>
+        <w:jc w:val="left"/>
+      </w:pPr>
+    </w:p>
+    <w:p>
+      <w:pPr>
+        <w:spacing w:after="0" w:line="240" w:lineRule="auto"/>
+        <w:jc w:val="left"/>
+      </w:pPr>
+      <w:r>
+        <w:t>--- Prueba de Estacionariedad (ADF) ---</w:t>
+      </w:r>
+    </w:p>
+    <w:p>
+      <w:pPr>
+        <w:spacing w:after="0" w:line="240" w:lineRule="auto"/>
+        <w:jc w:val="left"/>
+      </w:pPr>
+      <w:r>
+        <w:t>Estadístico de prueba ADF: -2.45</w:t>
+      </w:r>
+    </w:p>
+    <w:p>
+      <w:pPr>
+        <w:spacing w:after="0" w:line="240" w:lineRule="auto"/>
+        <w:jc w:val="left"/>
+      </w:pPr>
+      <w:r>
+        <w:t>Valor p (p-value): 0.13</w:t>
+      </w:r>
+    </w:p>
+    <w:p>
+      <w:pPr>
+        <w:spacing w:after="0" w:line="240" w:lineRule="auto"/>
+        <w:jc w:val="left"/>
+      </w:pPr>
+      <w:r>
+        <w:t>CONCLUSIÓN: La serie NO es estacionaria. Se usará **ARIMA** (se requiere diferenciación).</w:t>
+      </w:r>
+    </w:p>
+    <w:p>
+      <w:pPr>
+        <w:spacing w:after="0" w:line="240" w:lineRule="auto"/>
+        <w:jc w:val="left"/>
+      </w:pPr>
+    </w:p>
+    <w:p>
+      <w:pPr>
+        <w:spacing w:after="0" w:line="240" w:lineRule="auto"/>
+        <w:jc w:val="left"/>
+      </w:pPr>
+      <w:r>
+        <w:t>Nos encontramos con una serie no estacionaria, aplicaremos diferenciación de valor 1 y lo tenemos en cuenta para aplicar el modelo SARIMA.</w:t>
+      </w:r>
+    </w:p>
+    <w:p>
+      <w:pPr>
+        <w:spacing w:after="0" w:line="240" w:lineRule="auto"/>
+        <w:jc w:val="left"/>
+        <w:rPr>
+          <w:u w:val="single"/>
+        </w:rPr>
+      </w:pPr>
+      <w:r>
+        <w:t>Se vuelve a realizar el estudio de ADF para la estacionariedad y vemos que ahora tenemos una serie estacionaria.</w:t>
+      </w:r>
+    </w:p>
+    <w:p>
+      <w:pPr>
+        <w:spacing w:after="0" w:line="240" w:lineRule="auto"/>
+        <w:jc w:val="left"/>
+        <w:rPr>
+          <w:u w:val="single"/>
+        </w:rPr>
+      </w:pPr>
+    </w:p>
+    <w:p>
+      <w:pPr>
+        <w:spacing w:after="0" w:line="240" w:lineRule="auto"/>
+        <w:jc w:val="left"/>
+      </w:pPr>
+      <w:r>
+        <w:t>--- Prueba de Estacionariedad (ADF) ---</w:t>
+      </w:r>
+    </w:p>
+    <w:p>
+      <w:pPr>
+        <w:spacing w:after="0" w:line="240" w:lineRule="auto"/>
+        <w:jc w:val="left"/>
+      </w:pPr>
+      <w:r>
+        <w:t>Estadístico de prueba ADF: -4.83</w:t>
+      </w:r>
+    </w:p>
+    <w:p>
+      <w:pPr>
+        <w:spacing w:after="0" w:line="240" w:lineRule="auto"/>
+        <w:jc w:val="left"/>
+      </w:pPr>
+      <w:r>
+        <w:t>Valor p (p-value): 0.00</w:t>
+      </w:r>
+    </w:p>
+    <w:p>
+      <w:pPr>
+        <w:spacing w:after="0" w:line="240" w:lineRule="auto"/>
+        <w:jc w:val="left"/>
+      </w:pPr>
+      <w:r>
+        <w:t>CONCLUSIÓN: La serie ES estacionaria. Se usará **ARMA**.</w:t>
+      </w:r>
+    </w:p>
+    <w:p>
+      <w:pPr>
+        <w:spacing w:after="0" w:line="240" w:lineRule="auto"/>
+        <w:jc w:val="left"/>
+        <w:rPr>
+          <w:u w:val="single"/>
+        </w:rPr>
+      </w:pPr>
+    </w:p>
+    <w:p>
+      <w:pPr>
+        <w:spacing w:after="0" w:line="240" w:lineRule="auto"/>
+        <w:jc w:val="left"/>
+      </w:pPr>
+      <w:r>
+        <w:t>--- imagen de la descomposición de la serie diferenciada d= 1</w:t>
+      </w:r>
+    </w:p>
+    <w:p>
+      <w:pPr>
+        <w:spacing w:after="0" w:line="240" w:lineRule="auto"/>
+        <w:jc w:val="left"/>
+        <w:rPr>
+          <w:u w:val="single"/>
+        </w:rPr>
+      </w:pPr>
+    </w:p>
+    <w:p>
+      <w:pPr>
+        <w:spacing w:after="0" w:line="240" w:lineRule="auto"/>
+        <w:jc w:val="left"/>
+      </w:pPr>
+      <w:r>
+        <w:t>Aplicando el método del “best order” obtendremos los parámetros que nos darán el mejor AIC.</w:t>
+      </w:r>
+    </w:p>
+    <w:p>
+      <w:pPr>
+        <w:spacing w:after="0" w:line="240" w:lineRule="auto"/>
+        <w:jc w:val="left"/>
+      </w:pPr>
+      <w:r>
+        <w:t>Obtenemos los siguientes parámetros y AIC:</w:t>
+      </w:r>
+    </w:p>
+    <w:p>
+      <w:pPr>
+        <w:spacing w:after="0" w:line="240" w:lineRule="auto"/>
+        <w:jc w:val="left"/>
+      </w:pPr>
+    </w:p>
+    <w:p>
+      <w:pPr>
+        <w:spacing w:after="0" w:line="240" w:lineRule="auto"/>
+        <w:jc w:val="left"/>
+      </w:pPr>
+      <w:r>
+        <w:t>==================================================================================</w:t>
+      </w:r>
+    </w:p>
+    <w:p>
+      <w:pPr>
+        <w:spacing w:after="0" w:line="240" w:lineRule="auto"/>
+        <w:jc w:val="left"/>
+        <w:rPr>
+          <w:lang w:val="en-US"/>
+        </w:rPr>
+      </w:pPr>
+      <w:r>
+        <w:t xml:space="preserve">Dep. Variable:     Número de ampliaciones   No. </w:t>
+      </w:r>
+      <w:r>
+        <w:rPr>
+          <w:lang w:val="en-US"/>
+        </w:rPr>
+        <w:t>Observations:                  285</w:t>
+      </w:r>
+    </w:p>
+    <w:p>
+      <w:pPr>
+        <w:spacing w:after="0" w:line="240" w:lineRule="auto"/>
+        <w:jc w:val="left"/>
+        <w:rPr>
+          <w:lang w:val="en-US"/>
+        </w:rPr>
+      </w:pPr>
+      <w:r>
+        <w:rPr>
+          <w:lang w:val="en-US"/>
+        </w:rPr>
+        <w:t xml:space="preserve">Model:                     ARIMA(2, 1, 3)   </w:t>
+      </w:r>
+      <w:r>
+        <w:rPr>
+          <w:lang w:val="en-US"/>
+        </w:rPr>
+        <w:tab/>
+      </w:r>
+      <w:r>
+        <w:rPr>
+          <w:lang w:val="en-US"/>
+        </w:rPr>
+        <w:t xml:space="preserve">Log Likelihood        </w:t>
+      </w:r>
+      <w:r>
+        <w:rPr>
+          <w:lang w:val="en-US"/>
+        </w:rPr>
+        <w:tab/>
+      </w:r>
+      <w:r>
+        <w:rPr>
+          <w:lang w:val="en-US"/>
+        </w:rPr>
+        <w:t>-1093.541</w:t>
+      </w:r>
+    </w:p>
+    <w:p>
+      <w:pPr>
+        <w:spacing w:after="0" w:line="240" w:lineRule="auto"/>
+        <w:jc w:val="left"/>
+        <w:rPr>
+          <w:lang w:val="en-US"/>
+        </w:rPr>
+      </w:pPr>
+      <w:r>
+        <w:rPr>
+          <w:lang w:val="en-US"/>
+        </w:rPr>
+        <w:t xml:space="preserve">Date:                    Tue, 14 Oct 2025   </w:t>
+      </w:r>
+      <w:r>
+        <w:rPr>
+          <w:lang w:val="en-US"/>
+        </w:rPr>
+        <w:tab/>
+      </w:r>
+      <w:r>
+        <w:rPr>
+          <w:lang w:val="en-US"/>
+        </w:rPr>
+        <w:t xml:space="preserve">AIC                          </w:t>
+      </w:r>
+      <w:r>
+        <w:rPr>
+          <w:lang w:val="en-US"/>
+        </w:rPr>
+        <w:tab/>
+      </w:r>
+      <w:r>
+        <w:rPr>
+          <w:lang w:val="en-US"/>
+        </w:rPr>
+        <w:t xml:space="preserve"> 2199.083</w:t>
+      </w:r>
+    </w:p>
+    <w:p>
+      <w:pPr>
+        <w:spacing w:after="0" w:line="240" w:lineRule="auto"/>
+        <w:jc w:val="left"/>
+        <w:rPr>
+          <w:lang w:val="en-US"/>
+        </w:rPr>
+      </w:pPr>
+      <w:r>
+        <w:rPr>
+          <w:lang w:val="en-US"/>
+        </w:rPr>
+        <w:t xml:space="preserve">Time:                            12:00:18   </w:t>
+      </w:r>
+      <w:r>
+        <w:rPr>
+          <w:lang w:val="en-US"/>
+        </w:rPr>
+        <w:tab/>
+      </w:r>
+      <w:r>
+        <w:rPr>
+          <w:lang w:val="en-US"/>
+        </w:rPr>
+        <w:tab/>
+      </w:r>
+      <w:r>
+        <w:rPr>
+          <w:lang w:val="en-US"/>
+        </w:rPr>
+        <w:t xml:space="preserve">BIC                           </w:t>
+      </w:r>
+      <w:r>
+        <w:rPr>
+          <w:lang w:val="en-US"/>
+        </w:rPr>
+        <w:tab/>
+      </w:r>
+      <w:r>
+        <w:rPr>
+          <w:lang w:val="en-US"/>
+        </w:rPr>
+        <w:t>2220.891</w:t>
+      </w:r>
+    </w:p>
+    <w:p>
+      <w:pPr>
+        <w:spacing w:after="0" w:line="240" w:lineRule="auto"/>
+        <w:jc w:val="left"/>
+        <w:rPr>
+          <w:lang w:val="en-US"/>
+        </w:rPr>
+      </w:pPr>
+      <w:r>
+        <w:rPr>
+          <w:lang w:val="en-US"/>
+        </w:rPr>
+        <w:t xml:space="preserve">Sample:                        01-20-2019   </w:t>
+      </w:r>
+      <w:r>
+        <w:rPr>
+          <w:lang w:val="en-US"/>
+        </w:rPr>
+        <w:tab/>
+      </w:r>
+      <w:r>
+        <w:rPr>
+          <w:lang w:val="en-US"/>
+        </w:rPr>
+        <w:t>HQIC                          2207.830</w:t>
+      </w:r>
+    </w:p>
+    <w:p>
+      <w:pPr>
+        <w:spacing w:after="0" w:line="240" w:lineRule="auto"/>
+        <w:jc w:val="left"/>
+        <w:rPr>
+          <w:lang w:val="en-US"/>
+        </w:rPr>
+      </w:pPr>
+      <w:r>
+        <w:rPr>
+          <w:lang w:val="en-US"/>
+        </w:rPr>
+        <w:t xml:space="preserve">                             - 06-30-2024                                         </w:t>
+      </w:r>
+    </w:p>
+    <w:p>
+      <w:pPr>
+        <w:spacing w:after="0" w:line="240" w:lineRule="auto"/>
+        <w:jc w:val="left"/>
+        <w:rPr>
+          <w:lang w:val="en-US"/>
+        </w:rPr>
+      </w:pPr>
+      <w:r>
+        <w:rPr>
+          <w:lang w:val="en-US"/>
+        </w:rPr>
+        <w:t xml:space="preserve">Covariance Type:                      opg                                         </w:t>
+      </w:r>
+    </w:p>
+    <w:p>
+      <w:pPr>
+        <w:spacing w:after="0" w:line="240" w:lineRule="auto"/>
+        <w:jc w:val="left"/>
+        <w:rPr>
+          <w:lang w:val="en-US"/>
+        </w:rPr>
+      </w:pPr>
+      <w:r>
+        <w:rPr>
+          <w:lang w:val="en-US"/>
+        </w:rPr>
+        <w:t>==================================================================</w:t>
+      </w:r>
+    </w:p>
+    <w:p>
+      <w:pPr>
+        <w:spacing w:after="0" w:line="240" w:lineRule="auto"/>
+        <w:jc w:val="left"/>
+        <w:rPr>
+          <w:lang w:val="en-US"/>
+        </w:rPr>
+      </w:pPr>
+      <w:r>
+        <w:rPr>
+          <w:lang w:val="en-US"/>
+        </w:rPr>
+        <w:t>coef    std err          z      P&gt;|z|      [0.025      0.975]</w:t>
+      </w:r>
+    </w:p>
+    <w:p>
+      <w:pPr>
+        <w:spacing w:after="0" w:line="240" w:lineRule="auto"/>
+        <w:jc w:val="left"/>
+        <w:rPr>
+          <w:lang w:val="en-US"/>
+        </w:rPr>
+      </w:pPr>
+      <w:r>
+        <w:rPr>
+          <w:lang w:val="en-US"/>
+        </w:rPr>
+        <w:t>------------------------------------------------------------------------------</w:t>
+      </w:r>
+    </w:p>
+    <w:p>
+      <w:pPr>
+        <w:spacing w:after="0" w:line="240" w:lineRule="auto"/>
+        <w:jc w:val="left"/>
+        <w:rPr>
+          <w:lang w:val="en-US"/>
+        </w:rPr>
+      </w:pPr>
+      <w:r>
+        <w:rPr>
+          <w:lang w:val="en-US"/>
+        </w:rPr>
+        <w:t>ar.L1         -1.0694      0.015    -70.101      0.000      -1.099      -1.040</w:t>
+      </w:r>
+    </w:p>
+    <w:p>
+      <w:pPr>
+        <w:spacing w:after="0" w:line="240" w:lineRule="auto"/>
+        <w:jc w:val="left"/>
+        <w:rPr>
+          <w:lang w:val="en-US"/>
+        </w:rPr>
+      </w:pPr>
+      <w:r>
+        <w:rPr>
+          <w:lang w:val="en-US"/>
+        </w:rPr>
+        <w:t>ar.L2         -0.8950      0.015    -60.923      0.000      -0.924      -0.866</w:t>
+      </w:r>
+    </w:p>
+    <w:p>
+      <w:pPr>
+        <w:spacing w:after="0" w:line="240" w:lineRule="auto"/>
+        <w:jc w:val="left"/>
+        <w:rPr>
+          <w:lang w:val="en-US"/>
+        </w:rPr>
+      </w:pPr>
+      <w:r>
+        <w:rPr>
+          <w:lang w:val="en-US"/>
+        </w:rPr>
+        <w:lastRenderedPageBreak/>
+        <w:t>ma.L1          0.4651    270.703      0.002      0.999    -530.102     531.033</w:t>
+      </w:r>
+    </w:p>
+    <w:p>
+      <w:pPr>
+        <w:spacing w:after="0" w:line="240" w:lineRule="auto"/>
+        <w:jc w:val="left"/>
+        <w:rPr>
+          <w:lang w:val="en-US"/>
+        </w:rPr>
+      </w:pPr>
+      <w:r>
+        <w:rPr>
+          <w:lang w:val="en-US"/>
+        </w:rPr>
+        <w:t>ma.L2          0.4053    366.500      0.001      0.999    -717.921     718.731</w:t>
+      </w:r>
+    </w:p>
+    <w:p>
+      <w:pPr>
+        <w:spacing w:after="0" w:line="240" w:lineRule="auto"/>
+        <w:jc w:val="left"/>
+      </w:pPr>
+      <w:r>
+        <w:t>ma.L3         -0.5729    298.826     -0.002      0.998    -586.261     585.116</w:t>
+      </w:r>
+    </w:p>
+    <w:p>
+      <w:pPr>
+        <w:spacing w:after="0" w:line="240" w:lineRule="auto"/>
+        <w:jc w:val="left"/>
+      </w:pPr>
+      <w:r>
+        <w:t>sigma2       140.0201    7.3e+04      0.002      0.998   -1.43e+05    1.43e+05</w:t>
+      </w:r>
+    </w:p>
+    <w:p>
+      <w:pPr>
+        <w:spacing w:after="0" w:line="240" w:lineRule="auto"/>
+        <w:jc w:val="left"/>
+      </w:pPr>
+      <w:r>
+        <w:t>===================================================================================</w:t>
+      </w:r>
+    </w:p>
+    <w:p>
+      <w:pPr>
+        <w:spacing w:after="0" w:line="240" w:lineRule="auto"/>
+        <w:jc w:val="left"/>
+      </w:pPr>
+      <w:r>
+        <w:t xml:space="preserve">Ljung-Box (L1) (Q):                   </w:t>
+      </w:r>
+      <w:r>
+        <w:tab/>
+      </w:r>
+      <w:r>
+        <w:t xml:space="preserve">0.00   Jarque-Bera (JB):               </w:t>
+      </w:r>
+      <w:r>
+        <w:tab/>
+      </w:r>
+      <w:r>
+        <w:t>288.09</w:t>
+      </w:r>
+    </w:p>
+    <w:p>
+      <w:pPr>
+        <w:spacing w:after="0" w:line="240" w:lineRule="auto"/>
+        <w:jc w:val="left"/>
+        <w:rPr>
+          <w:lang w:val="en-US"/>
+        </w:rPr>
+      </w:pPr>
+      <w:r>
+        <w:rPr>
+          <w:lang w:val="en-US"/>
+        </w:rPr>
+        <w:t xml:space="preserve">Prob(Q):                              </w:t>
+      </w:r>
+      <w:r>
+        <w:rPr>
+          <w:lang w:val="en-US"/>
+        </w:rPr>
+        <w:tab/>
+      </w:r>
+      <w:r>
+        <w:rPr>
+          <w:lang w:val="en-US"/>
+        </w:rPr>
+        <w:tab/>
+      </w:r>
+      <w:r>
+        <w:rPr>
+          <w:lang w:val="en-US"/>
+        </w:rPr>
+        <w:t xml:space="preserve">1.00   Prob(JB):                         </w:t>
+      </w:r>
+      <w:r>
+        <w:rPr>
+          <w:lang w:val="en-US"/>
+        </w:rPr>
+        <w:tab/>
+      </w:r>
+      <w:r>
+        <w:rPr>
+          <w:lang w:val="en-US"/>
+        </w:rPr>
+        <w:t>0.00</w:t>
+      </w:r>
+    </w:p>
+    <w:p>
+      <w:pPr>
+        <w:spacing w:after="0" w:line="240" w:lineRule="auto"/>
+        <w:jc w:val="left"/>
+        <w:rPr>
+          <w:lang w:val="en-US"/>
+        </w:rPr>
+      </w:pPr>
+      <w:r>
+        <w:rPr>
+          <w:lang w:val="en-US"/>
+        </w:rPr>
+        <w:t xml:space="preserve">Heteroskedasticity (H):              </w:t>
+      </w:r>
+      <w:r>
+        <w:rPr>
+          <w:lang w:val="en-US"/>
+        </w:rPr>
+        <w:tab/>
+      </w:r>
+      <w:r>
+        <w:rPr>
+          <w:lang w:val="en-US"/>
+        </w:rPr>
+        <w:t xml:space="preserve">0.69   Skew:                             </w:t>
+      </w:r>
+      <w:r>
+        <w:rPr>
+          <w:lang w:val="en-US"/>
+        </w:rPr>
+        <w:tab/>
+      </w:r>
+      <w:r>
+        <w:rPr>
+          <w:lang w:val="en-US"/>
+        </w:rPr>
+        <w:t>0.25</w:t>
+      </w:r>
+    </w:p>
+    <w:p>
+      <w:pPr>
+        <w:spacing w:after="0" w:line="240" w:lineRule="auto"/>
+        <w:jc w:val="left"/>
+        <w:rPr>
+          <w:lang w:val="en-US"/>
+        </w:rPr>
+      </w:pPr>
+      <w:r>
+        <w:rPr>
+          <w:lang w:val="en-US"/>
+        </w:rPr>
+        <w:t xml:space="preserve">Prob(H) (two-sided):                  </w:t>
+      </w:r>
+      <w:r>
+        <w:rPr>
+          <w:lang w:val="en-US"/>
+        </w:rPr>
+        <w:tab/>
+      </w:r>
+      <w:r>
+        <w:rPr>
+          <w:lang w:val="en-US"/>
+        </w:rPr>
+        <w:t xml:space="preserve">0.08   Kurtosis:                         </w:t>
+      </w:r>
+      <w:r>
+        <w:rPr>
+          <w:lang w:val="en-US"/>
+        </w:rPr>
+        <w:tab/>
+      </w:r>
+      <w:r>
+        <w:rPr>
+          <w:lang w:val="en-US"/>
+        </w:rPr>
+        <w:t>7.94</w:t>
+      </w:r>
+    </w:p>
+    <w:p>
+      <w:pPr>
+        <w:spacing w:after="0" w:line="240" w:lineRule="auto"/>
+        <w:jc w:val="left"/>
+      </w:pPr>
+      <w:r>
+        <w:t>==================================================================</w:t>
+      </w:r>
+    </w:p>
+    <w:p>
+      <w:pPr>
+        <w:spacing w:after="0" w:line="240" w:lineRule="auto"/>
+        <w:jc w:val="left"/>
+        <w:rPr>
+          <w:lang w:val="en-US"/>
+        </w:rPr>
+      </w:pPr>
+    </w:p>
+    <w:p>
+      <w:pPr>
+        <w:spacing w:after="0" w:line="240" w:lineRule="auto"/>
+        <w:jc w:val="left"/>
+      </w:pPr>
+      <w:r>
+        <w:t>Modelo</w:t>
+      </w:r>
+      <w:r>
+        <w:t xml:space="preserve"> SARIMA</w:t>
+      </w:r>
+    </w:p>
+    <w:p>
+      <w:pPr>
+        <w:spacing w:after="0" w:line="240" w:lineRule="auto"/>
+        <w:jc w:val="left"/>
+      </w:pPr>
+      <w:r>
+        <w:t>Aplicamos el best order para obtener los mejores valores para el modelo SARIMA obteniendo:</w:t>
+      </w:r>
+    </w:p>
+    <w:p>
+      <w:pPr>
+        <w:spacing w:after="0" w:line="240" w:lineRule="auto"/>
+        <w:jc w:val="left"/>
+      </w:pPr>
+      <w:r>
+        <w:t>Mejor SARIMAX final: (0, 1, 2) (1, 1, 1) 1359.4296205848334</w:t>
+      </w:r>
+    </w:p>
+    <w:p>
+      <w:pPr>
+        <w:spacing w:after="0" w:line="240" w:lineRule="auto"/>
+        <w:jc w:val="left"/>
+        <w:rPr>
+          <w:lang w:val="en-US"/>
+        </w:rPr>
+      </w:pPr>
+    </w:p>
+    <w:p>
+      <w:pPr>
+        <w:spacing w:after="0" w:line="240" w:lineRule="auto"/>
+        <w:jc w:val="left"/>
+      </w:pPr>
+      <w:r>
+        <w:t xml:space="preserve">                               SARIMAX Results                                       </w:t>
+      </w:r>
+    </w:p>
+    <w:p>
+      <w:pPr>
+        <w:spacing w:after="0" w:line="240" w:lineRule="auto"/>
+        <w:jc w:val="left"/>
+      </w:pPr>
+      <w:r>
+        <w:t>============================================================================================</w:t>
+      </w:r>
+    </w:p>
+    <w:p>
+      <w:pPr>
+        <w:spacing w:after="0" w:line="240" w:lineRule="auto"/>
+        <w:jc w:val="left"/>
+        <w:rPr>
+          <w:lang w:val="en-US"/>
+        </w:rPr>
+      </w:pPr>
+      <w:r>
+        <w:t xml:space="preserve">Dep. Variable:               Número de ampliaciones   No. </w:t>
+      </w:r>
+      <w:r>
+        <w:rPr>
+          <w:lang w:val="en-US"/>
+        </w:rPr>
+        <w:t>Observations:                  285</w:t>
+      </w:r>
+    </w:p>
+    <w:p>
+      <w:pPr>
+        <w:spacing w:after="0" w:line="240" w:lineRule="auto"/>
+        <w:jc w:val="left"/>
+        <w:rPr>
+          <w:lang w:val="en-US"/>
+        </w:rPr>
+      </w:pPr>
+      <w:r>
+        <w:rPr>
+          <w:lang w:val="en-US"/>
+        </w:rPr>
+        <w:t xml:space="preserve">Model:             SARIMAX(0, 1, 2)x(1, 1, [1], 52)   </w:t>
+      </w:r>
+      <w:r>
+        <w:rPr>
+          <w:lang w:val="en-US"/>
+        </w:rPr>
+        <w:tab/>
+      </w:r>
+      <w:r>
+        <w:rPr>
+          <w:lang w:val="en-US"/>
+        </w:rPr>
+        <w:t>Log Likelihood                -674.715</w:t>
+      </w:r>
+    </w:p>
+    <w:p>
+      <w:pPr>
+        <w:spacing w:after="0" w:line="240" w:lineRule="auto"/>
+        <w:jc w:val="left"/>
+        <w:rPr>
+          <w:lang w:val="en-US"/>
+        </w:rPr>
+      </w:pPr>
+      <w:r>
+        <w:rPr>
+          <w:lang w:val="en-US"/>
+        </w:rPr>
+        <w:t xml:space="preserve">Date:                              Tue, 14 Oct 2025   </w:t>
+      </w:r>
+      <w:r>
+        <w:rPr>
+          <w:lang w:val="en-US"/>
+        </w:rPr>
+        <w:tab/>
+      </w:r>
+      <w:r>
+        <w:rPr>
+          <w:lang w:val="en-US"/>
+        </w:rPr>
+        <w:tab/>
+      </w:r>
+      <w:r>
+        <w:rPr>
+          <w:lang w:val="en-US"/>
+        </w:rPr>
+        <w:t>AIC                           1359.430</w:t>
+      </w:r>
+    </w:p>
+    <w:p>
+      <w:pPr>
+        <w:spacing w:after="0" w:line="240" w:lineRule="auto"/>
+        <w:jc w:val="left"/>
+        <w:rPr>
+          <w:lang w:val="en-US"/>
+        </w:rPr>
+      </w:pPr>
+      <w:r>
+        <w:rPr>
+          <w:lang w:val="en-US"/>
+        </w:rPr>
+        <w:t xml:space="preserve">Time:                                      12:46:29   </w:t>
+      </w:r>
+      <w:r>
+        <w:rPr>
+          <w:lang w:val="en-US"/>
+        </w:rPr>
+        <w:tab/>
+      </w:r>
+      <w:r>
+        <w:rPr>
+          <w:lang w:val="en-US"/>
+        </w:rPr>
+        <w:tab/>
+      </w:r>
+      <w:r>
+        <w:rPr>
+          <w:lang w:val="en-US"/>
+        </w:rPr>
+        <w:t>BIC                           1375.310</w:t>
+      </w:r>
+    </w:p>
+    <w:p>
+      <w:pPr>
+        <w:spacing w:after="0" w:line="240" w:lineRule="auto"/>
+        <w:jc w:val="left"/>
+        <w:rPr>
+          <w:lang w:val="en-US"/>
+        </w:rPr>
+      </w:pPr>
+      <w:r>
+        <w:rPr>
+          <w:lang w:val="en-US"/>
+        </w:rPr>
+        <w:t xml:space="preserve">Sample:                                  01-20-2019   </w:t>
+      </w:r>
+      <w:r>
+        <w:rPr>
+          <w:lang w:val="en-US"/>
+        </w:rPr>
+        <w:tab/>
+      </w:r>
+      <w:r>
+        <w:rPr>
+          <w:lang w:val="en-US"/>
+        </w:rPr>
+        <w:tab/>
+      </w:r>
+      <w:r>
+        <w:rPr>
+          <w:lang w:val="en-US"/>
+        </w:rPr>
+        <w:t>HQIC                          1365.870</w:t>
+      </w:r>
+    </w:p>
+    <w:p>
+      <w:pPr>
+        <w:spacing w:after="0" w:line="240" w:lineRule="auto"/>
+        <w:jc w:val="left"/>
+        <w:rPr>
+          <w:lang w:val="en-US"/>
+        </w:rPr>
+      </w:pPr>
+      <w:r>
+        <w:rPr>
+          <w:lang w:val="en-US"/>
+        </w:rPr>
+        <w:t xml:space="preserve">                                       - 06-30-2024                                         </w:t>
+      </w:r>
+    </w:p>
+    <w:p>
+      <w:pPr>
+        <w:spacing w:after="0" w:line="240" w:lineRule="auto"/>
+        <w:jc w:val="left"/>
+        <w:rPr>
+          <w:lang w:val="en-US"/>
+        </w:rPr>
+      </w:pPr>
+      <w:r>
+        <w:rPr>
+          <w:lang w:val="en-US"/>
+        </w:rPr>
+        <w:t xml:space="preserve">Covariance Type:                                opg                                         </w:t>
+      </w:r>
+    </w:p>
+    <w:p>
+      <w:pPr>
+        <w:spacing w:after="0" w:line="240" w:lineRule="auto"/>
+        <w:jc w:val="left"/>
+        <w:rPr>
+          <w:lang w:val="en-US"/>
+        </w:rPr>
+      </w:pPr>
+      <w:r>
+        <w:rPr>
+          <w:lang w:val="en-US"/>
+        </w:rPr>
+        <w:t>==============================================================================</w:t>
+      </w:r>
+    </w:p>
+    <w:p>
+      <w:pPr>
+        <w:spacing w:after="0" w:line="240" w:lineRule="auto"/>
+        <w:jc w:val="left"/>
+        <w:rPr>
+          <w:lang w:val="en-US"/>
+        </w:rPr>
+      </w:pPr>
+      <w:r>
+        <w:rPr>
+          <w:lang w:val="en-US"/>
+        </w:rPr>
+        <w:t xml:space="preserve">                 coef    std err          z      P&gt;|z|      [0.025      0.975]</w:t>
+      </w:r>
+    </w:p>
+    <w:p>
+      <w:pPr>
+        <w:spacing w:after="0" w:line="240" w:lineRule="auto"/>
+        <w:jc w:val="left"/>
+        <w:rPr>
+          <w:lang w:val="en-US"/>
+        </w:rPr>
+      </w:pPr>
+      <w:r>
+        <w:rPr>
+          <w:lang w:val="en-US"/>
+        </w:rPr>
+        <w:t>------------------------------------------------------------------------------</w:t>
+      </w:r>
+    </w:p>
+    <w:p>
+      <w:pPr>
+        <w:spacing w:after="0" w:line="240" w:lineRule="auto"/>
+        <w:jc w:val="left"/>
+        <w:rPr>
+          <w:lang w:val="en-US"/>
+        </w:rPr>
+      </w:pPr>
+      <w:r>
+        <w:rPr>
+          <w:lang w:val="en-US"/>
+        </w:rPr>
+        <w:t>ma.L1         -0.3428      0.081     -4.236      0.000      -0.501      -0.184</w:t>
+      </w:r>
+    </w:p>
+    <w:p>
+      <w:pPr>
+        <w:spacing w:after="0" w:line="240" w:lineRule="auto"/>
+        <w:jc w:val="left"/>
+        <w:rPr>
+          <w:lang w:val="en-US"/>
+        </w:rPr>
+      </w:pPr>
+      <w:r>
+        <w:rPr>
+          <w:lang w:val="en-US"/>
+        </w:rPr>
+        <w:t>ma.L2         -0.0480      0.083     -0.579      0.563      -0.210       0.114</w:t>
+      </w:r>
+    </w:p>
+    <w:p>
+      <w:pPr>
+        <w:spacing w:after="0" w:line="240" w:lineRule="auto"/>
+        <w:jc w:val="left"/>
+        <w:rPr>
+          <w:lang w:val="en-US"/>
+        </w:rPr>
+      </w:pPr>
+      <w:r>
+        <w:rPr>
+          <w:lang w:val="en-US"/>
+        </w:rPr>
+        <w:t>ar.S.L52      -0.0898      0.092     -0.977      0.329      -0.270       0.090</w:t>
+      </w:r>
+    </w:p>
+    <w:p>
+      <w:pPr>
+        <w:spacing w:after="0" w:line="240" w:lineRule="auto"/>
+        <w:jc w:val="left"/>
+      </w:pPr>
+      <w:r>
+        <w:t>ma.S.L52      -0.8596      0.464     -1.853      0.064      -1.769       0.050</w:t>
+      </w:r>
+    </w:p>
+    <w:p>
+      <w:pPr>
+        <w:spacing w:after="0" w:line="240" w:lineRule="auto"/>
+        <w:jc w:val="left"/>
+      </w:pPr>
+      <w:r>
+        <w:t>sigma2        89.1892     32.628      2.734      0.006      25.240     153.138</w:t>
+      </w:r>
+    </w:p>
+    <w:p>
+      <w:pPr>
+        <w:spacing w:after="0" w:line="240" w:lineRule="auto"/>
+        <w:jc w:val="left"/>
+      </w:pPr>
+      <w:r>
+        <w:t>===================================================================================</w:t>
+      </w:r>
+    </w:p>
+    <w:p>
+      <w:pPr>
+        <w:spacing w:after="0" w:line="240" w:lineRule="auto"/>
+        <w:jc w:val="left"/>
+      </w:pPr>
+      <w:r>
+        <w:t xml:space="preserve">Ljung-Box (L1) (Q):                   0.00   </w:t>
+      </w:r>
+      <w:r>
+        <w:tab/>
+      </w:r>
+      <w:r>
+        <w:t>Jarque-Bera (JB):               103.06</w:t>
+      </w:r>
+    </w:p>
+    <w:p>
+      <w:pPr>
+        <w:spacing w:after="0" w:line="240" w:lineRule="auto"/>
+        <w:jc w:val="left"/>
+        <w:rPr>
+          <w:lang w:val="en-US"/>
+        </w:rPr>
+      </w:pPr>
+      <w:r>
+        <w:rPr>
+          <w:lang w:val="en-US"/>
+        </w:rPr>
+        <w:t xml:space="preserve">Prob(Q):                              0.94   </w:t>
+      </w:r>
+      <w:r>
+        <w:rPr>
+          <w:lang w:val="en-US"/>
+        </w:rPr>
+        <w:tab/>
+      </w:r>
+      <w:r>
+        <w:rPr>
+          <w:lang w:val="en-US"/>
+        </w:rPr>
+        <w:tab/>
+      </w:r>
+      <w:r>
+        <w:rPr>
+          <w:lang w:val="en-US"/>
+        </w:rPr>
+        <w:t>Prob(JB):                         0.00</w:t>
+      </w:r>
+    </w:p>
+    <w:p>
+      <w:pPr>
+        <w:spacing w:after="0" w:line="240" w:lineRule="auto"/>
+        <w:jc w:val="left"/>
+        <w:rPr>
+          <w:lang w:val="en-US"/>
+        </w:rPr>
+      </w:pPr>
+      <w:r>
+        <w:rPr>
+          <w:lang w:val="en-US"/>
+        </w:rPr>
+        <w:t xml:space="preserve">Heteroskedasticity (H):               1.59   </w:t>
+      </w:r>
+      <w:r>
+        <w:rPr>
+          <w:lang w:val="en-US"/>
+        </w:rPr>
+        <w:tab/>
+      </w:r>
+      <w:r>
+        <w:rPr>
+          <w:lang w:val="en-US"/>
+        </w:rPr>
+        <w:t>Skew:                            -0.65</w:t>
+      </w:r>
+    </w:p>
+    <w:p>
+      <w:pPr>
+        <w:pBdr>
+          <w:bottom w:val="double" w:sz="6" w:space="1" w:color="auto"/>
+        </w:pBdr>
+        <w:spacing w:after="0" w:line="240" w:lineRule="auto"/>
+        <w:jc w:val="left"/>
+        <w:rPr>
+          <w:lang w:val="en-US"/>
+        </w:rPr>
+      </w:pPr>
+      <w:r>
+        <w:rPr>
+          <w:lang w:val="en-US"/>
+        </w:rPr>
+        <w:t xml:space="preserve">Prob(H) (two-sided):                  0.08   </w:t>
+      </w:r>
+      <w:r>
+        <w:rPr>
+          <w:lang w:val="en-US"/>
+        </w:rPr>
+        <w:tab/>
+      </w:r>
+      <w:r>
+        <w:rPr>
+          <w:lang w:val="en-US"/>
+        </w:rPr>
+        <w:t>Kurtosis:                         6.50</w:t>
+      </w:r>
+    </w:p>
+    <w:p>
+      <w:pPr>
+        <w:spacing w:after="0" w:line="240" w:lineRule="auto"/>
+        <w:jc w:val="left"/>
+      </w:pPr>
+    </w:p>
+    <w:p>
+      <w:pPr>
+        <w:spacing w:after="0" w:line="240" w:lineRule="auto"/>
+        <w:jc w:val="left"/>
+      </w:pPr>
+    </w:p>
+    <w:p>
+      <w:pPr>
+        <w:spacing w:after="0" w:line="240" w:lineRule="auto"/>
+        <w:jc w:val="left"/>
+      </w:pPr>
+      <w:r>
+        <w:t>---- imagen de la predicción SARIMA ----</w:t>
+      </w:r>
+    </w:p>
+    <w:p>
+      <w:pPr>
+        <w:spacing w:after="0" w:line="240" w:lineRule="auto"/>
+        <w:jc w:val="left"/>
+      </w:pPr>
+    </w:p>
+    <w:p>
+      <w:pPr>
+        <w:spacing w:after="0" w:line="240" w:lineRule="auto"/>
+        <w:jc w:val="left"/>
+        <w:rPr>
+          <w:u w:val="single"/>
+        </w:rPr>
+      </w:pPr>
+    </w:p>
+    <w:p>
+      <w:pPr>
+        <w:spacing w:after="0" w:line="240" w:lineRule="auto"/>
+        <w:jc w:val="left"/>
+      </w:pPr>
+      <w:r>
+        <w:t>Podemos observar que el modelo SARIMA se ajusta mejor con el conjunto test a los valores reales de la serie, podríamos utilizar para predecir los valores del segundo trimestre del 2025 y el primer trimestre del 2026.</w:t>
+      </w:r>
+    </w:p>
+    <w:p>
+      <w:pPr>
+        <w:spacing w:after="0" w:line="240" w:lineRule="auto"/>
+        <w:jc w:val="left"/>
+      </w:pPr>
+    </w:p>
+    <w:p>
+      <w:pPr>
+        <w:spacing w:after="0" w:line="240" w:lineRule="auto"/>
+        <w:jc w:val="left"/>
+      </w:pPr>
+      <w:r>
+        <w:lastRenderedPageBreak/>
+        <w:t>Modelo Prophet</w:t>
+      </w:r>
+    </w:p>
+    <w:p>
+      <w:pPr>
+        <w:spacing w:after="0" w:line="240" w:lineRule="auto"/>
+        <w:jc w:val="left"/>
+      </w:pPr>
+    </w:p>
+    <w:p>
+      <w:pPr>
+        <w:spacing w:after="0" w:line="240" w:lineRule="auto"/>
+        <w:jc w:val="left"/>
+      </w:pPr>
+    </w:p>
+    <w:p>
+      <w:pPr>
+        <w:spacing w:after="0" w:line="240" w:lineRule="auto"/>
+        <w:jc w:val="left"/>
+      </w:pPr>
+    </w:p>
+    <w:p>
+      <w:pPr>
+        <w:spacing w:after="0" w:line="240" w:lineRule="auto"/>
+        <w:jc w:val="left"/>
+      </w:pPr>
+    </w:p>
+    <w:p>
+      <w:pPr>
+        <w:spacing w:after="0" w:line="240" w:lineRule="auto"/>
+        <w:jc w:val="left"/>
+        <w:rPr>
+          <w:b/>
+          <w:bCs/>
+        </w:rPr>
+      </w:pPr>
+      <w:r>
+        <w:rPr>
+          <w:b/>
+          <w:bCs/>
+        </w:rPr>
+        <w:t>Estudio y Análisis económico.</w:t>
+      </w:r>
+    </w:p>
+    <w:p>
+      <w:pPr>
+        <w:spacing w:after="0" w:line="240" w:lineRule="auto"/>
+        <w:jc w:val="left"/>
+        <w:rPr>
+          <w:b/>
+          <w:bCs/>
+        </w:rPr>
+      </w:pPr>
+    </w:p>
+    <w:p>
+      <w:pPr>
+        <w:spacing w:after="0" w:line="240" w:lineRule="auto"/>
+        <w:jc w:val="left"/>
+      </w:pPr>
+      <w:r>
+        <w:t>Se hará un estudio económico de la situación actual del proyecto, su estado financiero hasta la primera mitad del año 2025 y el margen actual comparándolo con el objetivo que tiene marcado.</w:t>
+      </w:r>
+    </w:p>
+    <w:p>
+      <w:pPr>
+        <w:spacing w:after="0" w:line="240" w:lineRule="auto"/>
+        <w:jc w:val="left"/>
+      </w:pPr>
+      <w:r>
+        <w:t>Se realizará un estudio de la facturación y producción prevista en función del volumen de ampliaciones prevista con el modelo de predicción elegido y el estudio de costes necesarios para el cumplimiento de ese volumen de trabajo en plazo y calidad con el cliente.</w:t>
+      </w:r>
+    </w:p>
+    <w:p>
+      <w:pPr>
+        <w:spacing w:after="0" w:line="240" w:lineRule="auto"/>
+        <w:jc w:val="left"/>
+      </w:pPr>
+    </w:p>
+    <w:p>
+      <w:pPr>
+        <w:spacing w:after="0" w:line="240" w:lineRule="auto"/>
+        <w:jc w:val="left"/>
+        <w:rPr>
+          <w:b/>
+          <w:bCs/>
+        </w:rPr>
+      </w:pPr>
+      <w:r>
+        <w:rPr>
+          <w:b/>
+          <w:bCs/>
+        </w:rPr>
+        <w:t>Implementación del Dashboard.</w:t>
+      </w:r>
+    </w:p>
+    <w:p>
+      <w:pPr>
+        <w:spacing w:after="0" w:line="240" w:lineRule="auto"/>
+        <w:jc w:val="left"/>
+      </w:pPr>
+    </w:p>
+    <w:p>
+      <w:pPr>
+        <w:spacing w:after="0" w:line="240" w:lineRule="auto"/>
+        <w:jc w:val="left"/>
+      </w:pPr>
+      <w:r>
+        <w:t xml:space="preserve">Se implementará un dashboard en PowerBi donde se podrá visualizar </w:t>
+      </w:r>
+      <w:r>
+        <w:t>los distintos KPIs y módulos que plasmen la situación actual y la situación para el segundo semestre del 2025 y principio del 2026.</w:t>
+      </w:r>
+    </w:p>
+    <w:p>
+      <w:pPr>
+        <w:spacing w:after="0" w:line="240" w:lineRule="auto"/>
+        <w:jc w:val="left"/>
+        <w:rPr>
+          <w:u w:val="single"/>
+        </w:rPr>
+      </w:pPr>
+      <w:r>
+        <w:t>Se podrán realizar distintas simulaciones para tener un abanico mayor de opciones para la toma de decisiones.</w:t>
+      </w:r>
+    </w:p>
+    <w:p>
+      <w:pPr>
+        <w:spacing w:after="0" w:line="240" w:lineRule="auto"/>
+        <w:jc w:val="left"/>
+        <w:rPr>
+          <w:u w:val="single"/>
+        </w:rPr>
+      </w:pPr>
+    </w:p>
+    <w:p>
+      <w:pPr>
+        <w:spacing w:after="0" w:line="240" w:lineRule="auto"/>
+        <w:jc w:val="left"/>
+        <w:rPr>
+          <w:b/>
+          <w:bCs/>
+        </w:rPr>
+      </w:pPr>
+      <w:r>
+        <w:rPr>
+          <w:b/>
+          <w:bCs/>
+        </w:rPr>
+        <w:br w:type="page"/>
+      </w:r>
+    </w:p>
     <w:p/>
     <w:p>
       <w:pPr>
@@ -5678,6 +6973,9 @@
         </w:rPr>
       </w:pPr>
       <w:r>
+        <w:t>En este apartado analizaremos los resultados de los estudios y un resumen de las decisiones que se tomarán para la optimización de los resultados final del proyecto</w:t>
+      </w:r>
+      <w:r>
         <w:br w:type="page"/>
       </w:r>
     </w:p>
@@ -5725,21 +7023,20 @@
         <w:rPr>
           <w:lang w:eastAsia="es-ES"/>
         </w:rPr>
-        <w:t xml:space="preserve">Habla sobre las </w:t>
-      </w:r>
-      <w:proofErr w:type="spellStart"/>
-      <w:r>
-        <w:rPr>
-          <w:lang w:eastAsia="es-ES"/>
-        </w:rPr>
-        <w:t>las</w:t>
-      </w:r>
-      <w:proofErr w:type="spellEnd"/>
-      <w:r>
-        <w:rPr>
-          <w:lang w:eastAsia="es-ES"/>
-        </w:rPr>
-        <w:t xml:space="preserve"> dificultades que te has encontrado y las perspectivas para el futuro de este trabajo.</w:t>
+        <w:t xml:space="preserve">Habla sobre las las dificultades que te has encontrado y las perspectivas para el futuro de este </w:t>
+      </w:r>
+    </w:p>
+    <w:p>
+      <w:pPr>
+        <w:rPr>
+          <w:lang w:eastAsia="es-ES"/>
+        </w:rPr>
+      </w:pPr>
+      <w:r>
+        <w:rPr>
+          <w:lang w:eastAsia="es-ES"/>
+        </w:rPr>
+        <w:t>trabajo.</w:t>
       </w:r>
       <w:r>
         <w:br w:type="page"/>
@@ -5789,19 +7086,11 @@
           <w:lang w:eastAsia="es-ES"/>
         </w:rPr>
       </w:pPr>
-      <w:proofErr w:type="gramStart"/>
-      <w:r>
-        <w:rPr>
-          <w:lang w:eastAsia="es-ES"/>
-        </w:rPr>
-        <w:t>La normativa a seguir</w:t>
-      </w:r>
-      <w:proofErr w:type="gramEnd"/>
-      <w:r>
-        <w:rPr>
-          <w:lang w:eastAsia="es-ES"/>
-        </w:rPr>
-        <w:t xml:space="preserve"> para hacer referencias será APA.</w:t>
+      <w:r>
+        <w:rPr>
+          <w:lang w:eastAsia="es-ES"/>
+        </w:rPr>
+        <w:t>La normativa a seguir para hacer referencias será APA.</w:t>
       </w:r>
     </w:p>
     <w:p>
@@ -6904,6 +8193,231 @@
     </w:lvl>
   </w:abstractNum>
   <w:abstractNum w:abstractNumId="1" w15:restartNumberingAfterBreak="0">
+    <w:nsid w:val="1DA16A46"/>
+    <w:multiLevelType w:val="hybridMultilevel"/>
+    <w:tmpl w:val="712890B8"/>
+    <w:lvl w:ilvl="0" w:tplc="8E7468FE">
+      <w:numFmt w:val="bullet"/>
+      <w:lvlText w:val=""/>
+      <w:lvlJc w:val="left"/>
+      <w:pPr>
+        <w:ind w:left="720" w:hanging="360"/>
+      </w:pPr>
+      <w:rPr>
+        <w:rFonts w:ascii="Wingdings" w:eastAsiaTheme="minorHAnsi" w:hAnsi="Wingdings" w:cs="Arial" w:hint="default"/>
+      </w:rPr>
+    </w:lvl>
+    <w:lvl w:ilvl="1" w:tplc="0C0A0003" w:tentative="1">
+      <w:start w:val="1"/>
+      <w:numFmt w:val="bullet"/>
+      <w:lvlText w:val="o"/>
+      <w:lvlJc w:val="left"/>
+      <w:pPr>
+        <w:ind w:left="1440" w:hanging="360"/>
+      </w:pPr>
+      <w:rPr>
+        <w:rFonts w:ascii="Courier New" w:hAnsi="Courier New" w:cs="Courier New" w:hint="default"/>
+      </w:rPr>
+    </w:lvl>
+    <w:lvl w:ilvl="2" w:tplc="0C0A0005" w:tentative="1">
+      <w:start w:val="1"/>
+      <w:numFmt w:val="bullet"/>
+      <w:lvlText w:val=""/>
+      <w:lvlJc w:val="left"/>
+      <w:pPr>
+        <w:ind w:left="2160" w:hanging="360"/>
+      </w:pPr>
+      <w:rPr>
+        <w:rFonts w:ascii="Wingdings" w:hAnsi="Wingdings" w:hint="default"/>
+      </w:rPr>
+    </w:lvl>
+    <w:lvl w:ilvl="3" w:tplc="0C0A0001" w:tentative="1">
+      <w:start w:val="1"/>
+      <w:numFmt w:val="bullet"/>
+      <w:lvlText w:val=""/>
+      <w:lvlJc w:val="left"/>
+      <w:pPr>
+        <w:ind w:left="2880" w:hanging="360"/>
+      </w:pPr>
+      <w:rPr>
+        <w:rFonts w:ascii="Symbol" w:hAnsi="Symbol" w:hint="default"/>
+      </w:rPr>
+    </w:lvl>
+    <w:lvl w:ilvl="4" w:tplc="0C0A0003" w:tentative="1">
+      <w:start w:val="1"/>
+      <w:numFmt w:val="bullet"/>
+      <w:lvlText w:val="o"/>
+      <w:lvlJc w:val="left"/>
+      <w:pPr>
+        <w:ind w:left="3600" w:hanging="360"/>
+      </w:pPr>
+      <w:rPr>
+        <w:rFonts w:ascii="Courier New" w:hAnsi="Courier New" w:cs="Courier New" w:hint="default"/>
+      </w:rPr>
+    </w:lvl>
+    <w:lvl w:ilvl="5" w:tplc="0C0A0005" w:tentative="1">
+      <w:start w:val="1"/>
+      <w:numFmt w:val="bullet"/>
+      <w:lvlText w:val=""/>
+      <w:lvlJc w:val="left"/>
+      <w:pPr>
+        <w:ind w:left="4320" w:hanging="360"/>
+      </w:pPr>
+      <w:rPr>
+        <w:rFonts w:ascii="Wingdings" w:hAnsi="Wingdings" w:hint="default"/>
+      </w:rPr>
+    </w:lvl>
+    <w:lvl w:ilvl="6" w:tplc="0C0A0001" w:tentative="1">
+      <w:start w:val="1"/>
+      <w:numFmt w:val="bullet"/>
+      <w:lvlText w:val=""/>
+      <w:lvlJc w:val="left"/>
+      <w:pPr>
+        <w:ind w:left="5040" w:hanging="360"/>
+      </w:pPr>
+      <w:rPr>
+        <w:rFonts w:ascii="Symbol" w:hAnsi="Symbol" w:hint="default"/>
+      </w:rPr>
+    </w:lvl>
+    <w:lvl w:ilvl="7" w:tplc="0C0A0003" w:tentative="1">
+      <w:start w:val="1"/>
+      <w:numFmt w:val="bullet"/>
+      <w:lvlText w:val="o"/>
+      <w:lvlJc w:val="left"/>
+      <w:pPr>
+        <w:ind w:left="5760" w:hanging="360"/>
+      </w:pPr>
+      <w:rPr>
+        <w:rFonts w:ascii="Courier New" w:hAnsi="Courier New" w:cs="Courier New" w:hint="default"/>
+      </w:rPr>
+    </w:lvl>
+    <w:lvl w:ilvl="8" w:tplc="0C0A0005" w:tentative="1">
+      <w:start w:val="1"/>
+      <w:numFmt w:val="bullet"/>
+      <w:lvlText w:val=""/>
+      <w:lvlJc w:val="left"/>
+      <w:pPr>
+        <w:ind w:left="6480" w:hanging="360"/>
+      </w:pPr>
+      <w:rPr>
+        <w:rFonts w:ascii="Wingdings" w:hAnsi="Wingdings" w:hint="default"/>
+      </w:rPr>
+    </w:lvl>
+  </w:abstractNum>
+  <w:abstractNum w:abstractNumId="2" w15:restartNumberingAfterBreak="0">
+    <w:nsid w:val="46B42FC1"/>
+    <w:multiLevelType w:val="hybridMultilevel"/>
+    <w:tmpl w:val="679A17EA"/>
+    <w:lvl w:ilvl="0" w:tplc="0C0A0001">
+      <w:start w:val="1"/>
+      <w:numFmt w:val="bullet"/>
+      <w:lvlText w:val=""/>
+      <w:lvlJc w:val="left"/>
+      <w:pPr>
+        <w:ind w:left="720" w:hanging="360"/>
+      </w:pPr>
+      <w:rPr>
+        <w:rFonts w:ascii="Symbol" w:hAnsi="Symbol" w:hint="default"/>
+      </w:rPr>
+    </w:lvl>
+    <w:lvl w:ilvl="1" w:tplc="0C0A0003" w:tentative="1">
+      <w:start w:val="1"/>
+      <w:numFmt w:val="bullet"/>
+      <w:lvlText w:val="o"/>
+      <w:lvlJc w:val="left"/>
+      <w:pPr>
+        <w:ind w:left="1440" w:hanging="360"/>
+      </w:pPr>
+      <w:rPr>
+        <w:rFonts w:ascii="Courier New" w:hAnsi="Courier New" w:cs="Courier New" w:hint="default"/>
+      </w:rPr>
+    </w:lvl>
+    <w:lvl w:ilvl="2" w:tplc="0C0A0005" w:tentative="1">
+      <w:start w:val="1"/>
+      <w:numFmt w:val="bullet"/>
+      <w:lvlText w:val=""/>
+      <w:lvlJc w:val="left"/>
+      <w:pPr>
+        <w:ind w:left="2160" w:hanging="360"/>
+      </w:pPr>
+      <w:rPr>
+        <w:rFonts w:ascii="Wingdings" w:hAnsi="Wingdings" w:hint="default"/>
+      </w:rPr>
+    </w:lvl>
+    <w:lvl w:ilvl="3" w:tplc="0C0A0001" w:tentative="1">
+      <w:start w:val="1"/>
+      <w:numFmt w:val="bullet"/>
+      <w:lvlText w:val=""/>
+      <w:lvlJc w:val="left"/>
+      <w:pPr>
+        <w:ind w:left="2880" w:hanging="360"/>
+      </w:pPr>
+      <w:rPr>
+        <w:rFonts w:ascii="Symbol" w:hAnsi="Symbol" w:hint="default"/>
+      </w:rPr>
+    </w:lvl>
+    <w:lvl w:ilvl="4" w:tplc="0C0A0003" w:tentative="1">
+      <w:start w:val="1"/>
+      <w:numFmt w:val="bullet"/>
+      <w:lvlText w:val="o"/>
+      <w:lvlJc w:val="left"/>
+      <w:pPr>
+        <w:ind w:left="3600" w:hanging="360"/>
+      </w:pPr>
+      <w:rPr>
+        <w:rFonts w:ascii="Courier New" w:hAnsi="Courier New" w:cs="Courier New" w:hint="default"/>
+      </w:rPr>
+    </w:lvl>
+    <w:lvl w:ilvl="5" w:tplc="0C0A0005" w:tentative="1">
+      <w:start w:val="1"/>
+      <w:numFmt w:val="bullet"/>
+      <w:lvlText w:val=""/>
+      <w:lvlJc w:val="left"/>
+      <w:pPr>
+        <w:ind w:left="4320" w:hanging="360"/>
+      </w:pPr>
+      <w:rPr>
+        <w:rFonts w:ascii="Wingdings" w:hAnsi="Wingdings" w:hint="default"/>
+      </w:rPr>
+    </w:lvl>
+    <w:lvl w:ilvl="6" w:tplc="0C0A0001" w:tentative="1">
+      <w:start w:val="1"/>
+      <w:numFmt w:val="bullet"/>
+      <w:lvlText w:val=""/>
+      <w:lvlJc w:val="left"/>
+      <w:pPr>
+        <w:ind w:left="5040" w:hanging="360"/>
+      </w:pPr>
+      <w:rPr>
+        <w:rFonts w:ascii="Symbol" w:hAnsi="Symbol" w:hint="default"/>
+      </w:rPr>
+    </w:lvl>
+    <w:lvl w:ilvl="7" w:tplc="0C0A0003" w:tentative="1">
+      <w:start w:val="1"/>
+      <w:numFmt w:val="bullet"/>
+      <w:lvlText w:val="o"/>
+      <w:lvlJc w:val="left"/>
+      <w:pPr>
+        <w:ind w:left="5760" w:hanging="360"/>
+      </w:pPr>
+      <w:rPr>
+        <w:rFonts w:ascii="Courier New" w:hAnsi="Courier New" w:cs="Courier New" w:hint="default"/>
+      </w:rPr>
+    </w:lvl>
+    <w:lvl w:ilvl="8" w:tplc="0C0A0005" w:tentative="1">
+      <w:start w:val="1"/>
+      <w:numFmt w:val="bullet"/>
+      <w:lvlText w:val=""/>
+      <w:lvlJc w:val="left"/>
+      <w:pPr>
+        <w:ind w:left="6480" w:hanging="360"/>
+      </w:pPr>
+      <w:rPr>
+        <w:rFonts w:ascii="Wingdings" w:hAnsi="Wingdings" w:hint="default"/>
+      </w:rPr>
+    </w:lvl>
+  </w:abstractNum>
+  <w:abstractNum w:abstractNumId="3" w15:restartNumberingAfterBreak="0">
     <w:nsid w:val="501455FF"/>
     <w:multiLevelType w:val="multilevel"/>
     <w:tmpl w:val="0809001F"/>
@@ -7016,7 +8530,7 @@
       </w:pPr>
     </w:lvl>
   </w:abstractNum>
-  <w:abstractNum w:abstractNumId="2" w15:restartNumberingAfterBreak="0">
+  <w:abstractNum w:abstractNumId="4" w15:restartNumberingAfterBreak="0">
     <w:nsid w:val="55444654"/>
     <w:multiLevelType w:val="multilevel"/>
     <w:tmpl w:val="0C0A001F"/>
@@ -7102,7 +8616,7 @@
       </w:pPr>
     </w:lvl>
   </w:abstractNum>
-  <w:abstractNum w:abstractNumId="3" w15:restartNumberingAfterBreak="0">
+  <w:abstractNum w:abstractNumId="5" w15:restartNumberingAfterBreak="0">
     <w:nsid w:val="579252F5"/>
     <w:multiLevelType w:val="multilevel"/>
     <w:tmpl w:val="8564E4DC"/>
@@ -7215,7 +8729,7 @@
       </w:pPr>
     </w:lvl>
   </w:abstractNum>
-  <w:abstractNum w:abstractNumId="4" w15:restartNumberingAfterBreak="0">
+  <w:abstractNum w:abstractNumId="6" w15:restartNumberingAfterBreak="0">
     <w:nsid w:val="69925DF2"/>
     <w:multiLevelType w:val="multilevel"/>
     <w:tmpl w:val="0C0A001F"/>
@@ -7301,7 +8815,7 @@
       </w:pPr>
     </w:lvl>
   </w:abstractNum>
-  <w:abstractNum w:abstractNumId="5" w15:restartNumberingAfterBreak="0">
+  <w:abstractNum w:abstractNumId="7" w15:restartNumberingAfterBreak="0">
     <w:nsid w:val="72416FAA"/>
     <w:multiLevelType w:val="multilevel"/>
     <w:tmpl w:val="49B4E668"/>
@@ -7441,7 +8955,119 @@
       </w:rPr>
     </w:lvl>
   </w:abstractNum>
-  <w:abstractNum w:abstractNumId="6" w15:restartNumberingAfterBreak="0">
+  <w:abstractNum w:abstractNumId="8" w15:restartNumberingAfterBreak="0">
+    <w:nsid w:val="770C4D35"/>
+    <w:multiLevelType w:val="hybridMultilevel"/>
+    <w:tmpl w:val="E65E69D6"/>
+    <w:lvl w:ilvl="0" w:tplc="E8A49F04">
+      <w:numFmt w:val="bullet"/>
+      <w:lvlText w:val=""/>
+      <w:lvlJc w:val="left"/>
+      <w:pPr>
+        <w:ind w:left="720" w:hanging="360"/>
+      </w:pPr>
+      <w:rPr>
+        <w:rFonts w:ascii="Wingdings" w:eastAsiaTheme="minorHAnsi" w:hAnsi="Wingdings" w:cs="Arial" w:hint="default"/>
+      </w:rPr>
+    </w:lvl>
+    <w:lvl w:ilvl="1" w:tplc="0C0A0003" w:tentative="1">
+      <w:start w:val="1"/>
+      <w:numFmt w:val="bullet"/>
+      <w:lvlText w:val="o"/>
+      <w:lvlJc w:val="left"/>
+      <w:pPr>
+        <w:ind w:left="1440" w:hanging="360"/>
+      </w:pPr>
+      <w:rPr>
+        <w:rFonts w:ascii="Courier New" w:hAnsi="Courier New" w:cs="Courier New" w:hint="default"/>
+      </w:rPr>
+    </w:lvl>
+    <w:lvl w:ilvl="2" w:tplc="0C0A0005" w:tentative="1">
+      <w:start w:val="1"/>
+      <w:numFmt w:val="bullet"/>
+      <w:lvlText w:val=""/>
+      <w:lvlJc w:val="left"/>
+      <w:pPr>
+        <w:ind w:left="2160" w:hanging="360"/>
+      </w:pPr>
+      <w:rPr>
+        <w:rFonts w:ascii="Wingdings" w:hAnsi="Wingdings" w:hint="default"/>
+      </w:rPr>
+    </w:lvl>
+    <w:lvl w:ilvl="3" w:tplc="0C0A0001" w:tentative="1">
+      <w:start w:val="1"/>
+      <w:numFmt w:val="bullet"/>
+      <w:lvlText w:val=""/>
+      <w:lvlJc w:val="left"/>
+      <w:pPr>
+        <w:ind w:left="2880" w:hanging="360"/>
+      </w:pPr>
+      <w:rPr>
+        <w:rFonts w:ascii="Symbol" w:hAnsi="Symbol" w:hint="default"/>
+      </w:rPr>
+    </w:lvl>
+    <w:lvl w:ilvl="4" w:tplc="0C0A0003" w:tentative="1">
+      <w:start w:val="1"/>
+      <w:numFmt w:val="bullet"/>
+      <w:lvlText w:val="o"/>
+      <w:lvlJc w:val="left"/>
+      <w:pPr>
+        <w:ind w:left="3600" w:hanging="360"/>
+      </w:pPr>
+      <w:rPr>
+        <w:rFonts w:ascii="Courier New" w:hAnsi="Courier New" w:cs="Courier New" w:hint="default"/>
+      </w:rPr>
+    </w:lvl>
+    <w:lvl w:ilvl="5" w:tplc="0C0A0005" w:tentative="1">
+      <w:start w:val="1"/>
+      <w:numFmt w:val="bullet"/>
+      <w:lvlText w:val=""/>
+      <w:lvlJc w:val="left"/>
+      <w:pPr>
+        <w:ind w:left="4320" w:hanging="360"/>
+      </w:pPr>
+      <w:rPr>
+        <w:rFonts w:ascii="Wingdings" w:hAnsi="Wingdings" w:hint="default"/>
+      </w:rPr>
+    </w:lvl>
+    <w:lvl w:ilvl="6" w:tplc="0C0A0001" w:tentative="1">
+      <w:start w:val="1"/>
+      <w:numFmt w:val="bullet"/>
+      <w:lvlText w:val=""/>
+      <w:lvlJc w:val="left"/>
+      <w:pPr>
+        <w:ind w:left="5040" w:hanging="360"/>
+      </w:pPr>
+      <w:rPr>
+        <w:rFonts w:ascii="Symbol" w:hAnsi="Symbol" w:hint="default"/>
+      </w:rPr>
+    </w:lvl>
+    <w:lvl w:ilvl="7" w:tplc="0C0A0003" w:tentative="1">
+      <w:start w:val="1"/>
+      <w:numFmt w:val="bullet"/>
+      <w:lvlText w:val="o"/>
+      <w:lvlJc w:val="left"/>
+      <w:pPr>
+        <w:ind w:left="5760" w:hanging="360"/>
+      </w:pPr>
+      <w:rPr>
+        <w:rFonts w:ascii="Courier New" w:hAnsi="Courier New" w:cs="Courier New" w:hint="default"/>
+      </w:rPr>
+    </w:lvl>
+    <w:lvl w:ilvl="8" w:tplc="0C0A0005" w:tentative="1">
+      <w:start w:val="1"/>
+      <w:numFmt w:val="bullet"/>
+      <w:lvlText w:val=""/>
+      <w:lvlJc w:val="left"/>
+      <w:pPr>
+        <w:ind w:left="6480" w:hanging="360"/>
+      </w:pPr>
+      <w:rPr>
+        <w:rFonts w:ascii="Wingdings" w:hAnsi="Wingdings" w:hint="default"/>
+      </w:rPr>
+    </w:lvl>
+  </w:abstractNum>
+  <w:abstractNum w:abstractNumId="9" w15:restartNumberingAfterBreak="0">
     <w:nsid w:val="787D2330"/>
     <w:multiLevelType w:val="hybridMultilevel"/>
     <w:tmpl w:val="6180CF02"/>
@@ -7554,7 +9180,7 @@
       </w:rPr>
     </w:lvl>
   </w:abstractNum>
-  <w:abstractNum w:abstractNumId="7" w15:restartNumberingAfterBreak="0">
+  <w:abstractNum w:abstractNumId="10" w15:restartNumberingAfterBreak="0">
     <w:nsid w:val="7F4269E8"/>
     <w:multiLevelType w:val="hybridMultilevel"/>
     <w:tmpl w:val="DCD0B624"/>
@@ -7671,25 +9297,34 @@
     <w:abstractNumId w:val="0"/>
   </w:num>
   <w:num w:numId="2" w16cid:durableId="1035808087">
+    <w:abstractNumId w:val="3"/>
+  </w:num>
+  <w:num w:numId="3" w16cid:durableId="789203065">
+    <w:abstractNumId w:val="7"/>
+  </w:num>
+  <w:num w:numId="4" w16cid:durableId="619260720">
+    <w:abstractNumId w:val="5"/>
+  </w:num>
+  <w:num w:numId="5" w16cid:durableId="770590246">
+    <w:abstractNumId w:val="6"/>
+  </w:num>
+  <w:num w:numId="6" w16cid:durableId="863128209">
+    <w:abstractNumId w:val="4"/>
+  </w:num>
+  <w:num w:numId="7" w16cid:durableId="1314990005">
+    <w:abstractNumId w:val="9"/>
+  </w:num>
+  <w:num w:numId="8" w16cid:durableId="1971740257">
+    <w:abstractNumId w:val="10"/>
+  </w:num>
+  <w:num w:numId="9" w16cid:durableId="257643400">
+    <w:abstractNumId w:val="2"/>
+  </w:num>
+  <w:num w:numId="10" w16cid:durableId="1845701679">
     <w:abstractNumId w:val="1"/>
   </w:num>
-  <w:num w:numId="3" w16cid:durableId="789203065">
-    <w:abstractNumId w:val="5"/>
-  </w:num>
-  <w:num w:numId="4" w16cid:durableId="619260720">
-    <w:abstractNumId w:val="3"/>
-  </w:num>
-  <w:num w:numId="5" w16cid:durableId="770590246">
-    <w:abstractNumId w:val="4"/>
-  </w:num>
-  <w:num w:numId="6" w16cid:durableId="863128209">
-    <w:abstractNumId w:val="2"/>
-  </w:num>
-  <w:num w:numId="7" w16cid:durableId="1314990005">
-    <w:abstractNumId w:val="6"/>
-  </w:num>
-  <w:num w:numId="8" w16cid:durableId="1971740257">
-    <w:abstractNumId w:val="7"/>
+  <w:num w:numId="11" w16cid:durableId="698042842">
+    <w:abstractNumId w:val="8"/>
   </w:num>
 </w:numbering>
 </file>
@@ -8162,7 +9797,6 @@
   <w:style w:type="character" w:default="1" w:styleId="Fuentedeprrafopredeter">
     <w:name w:val="Default Paragraph Font"/>
     <w:uiPriority w:val="1"/>
-    <w:semiHidden/>
     <w:unhideWhenUsed/>
   </w:style>
   <w:style w:type="table" w:default="1" w:styleId="Tablanormal">

</xml_diff>